<commit_message>
Sửa file docs thêm mục lục thay mockup bằng ảnh thật và viêt mô tả về dự án
</commit_message>
<xml_diff>
--- a/01-Document/Báocáo.docx
+++ b/01-Document/Báocáo.docx
@@ -14,7 +14,6 @@
           <w:szCs w:val="32"/>
         </w:rPr>
       </w:pPr>
-      <w:bookmarkStart w:id="0" w:name="_GoBack"/>
       <w:r>
         <w:rPr>
           <w:noProof/>
@@ -47,7 +46,7 @@
                     </pic:cNvPicPr>
                   </pic:nvPicPr>
                   <pic:blipFill>
-                    <a:blip r:embed="rId7" cstate="print">
+                    <a:blip r:embed="rId8" cstate="print">
                       <a:extLst>
                         <a:ext uri="{28A0092B-C50C-407E-A947-70E740481C1C}">
                           <a14:useLocalDpi xmlns:a14="http://schemas.microsoft.com/office/drawing/2010/main" val="0"/>
@@ -91,7 +90,6 @@
           </wp:anchor>
         </w:drawing>
       </w:r>
-      <w:bookmarkEnd w:id="0"/>
     </w:p>
     <w:p>
       <w:pPr>
@@ -229,7 +227,7 @@
                     </pic:cNvPicPr>
                   </pic:nvPicPr>
                   <pic:blipFill>
-                    <a:blip r:embed="rId8" cstate="print">
+                    <a:blip r:embed="rId9" cstate="print">
                       <a:extLst>
                         <a:ext uri="{28A0092B-C50C-407E-A947-70E740481C1C}">
                           <a14:useLocalDpi xmlns:a14="http://schemas.microsoft.com/office/drawing/2010/main" val="0"/>
@@ -315,23 +313,7 @@
           <w:sz w:val="40"/>
           <w:szCs w:val="40"/>
         </w:rPr>
-        <w:t xml:space="preserve">  </w:t>
-      </w:r>
-      <w:r>
-        <w:rPr>
-          <w:b/>
-          <w:sz w:val="40"/>
-          <w:szCs w:val="40"/>
-        </w:rPr>
-        <w:t xml:space="preserve">   </w:t>
-      </w:r>
-      <w:r>
-        <w:rPr>
-          <w:b/>
-          <w:sz w:val="40"/>
-          <w:szCs w:val="40"/>
-        </w:rPr>
-        <w:t xml:space="preserve"> </w:t>
+        <w:t xml:space="preserve">      </w:t>
       </w:r>
       <w:r>
         <w:rPr>
@@ -711,6 +693,389 @@
     </w:p>
     <w:p>
       <w:pPr>
+        <w:pStyle w:val="Heading1"/>
+        <w:jc w:val="center"/>
+        <w:rPr>
+          <w:rFonts w:ascii="Times New Roman" w:hAnsi="Times New Roman" w:cs="Times New Roman"/>
+          <w:color w:val="0D0D0D" w:themeColor="text1" w:themeTint="F2"/>
+          <w:sz w:val="40"/>
+          <w:szCs w:val="40"/>
+        </w:rPr>
+      </w:pPr>
+      <w:bookmarkStart w:id="0" w:name="_Toc488962222"/>
+      <w:r>
+        <w:rPr>
+          <w:rFonts w:ascii="Times New Roman" w:hAnsi="Times New Roman" w:cs="Times New Roman"/>
+          <w:color w:val="0D0D0D" w:themeColor="text1" w:themeTint="F2"/>
+          <w:sz w:val="40"/>
+          <w:szCs w:val="40"/>
+        </w:rPr>
+        <w:t>1.Mục Lục</w:t>
+      </w:r>
+      <w:bookmarkEnd w:id="0"/>
+    </w:p>
+    <w:p/>
+    <w:sdt>
+      <w:sdtPr>
+        <w:id w:val="1260105115"/>
+        <w:docPartObj>
+          <w:docPartGallery w:val="Table of Contents"/>
+          <w:docPartUnique/>
+        </w:docPartObj>
+      </w:sdtPr>
+      <w:sdtEndPr>
+        <w:rPr>
+          <w:rFonts w:asciiTheme="minorHAnsi" w:eastAsiaTheme="minorHAnsi" w:hAnsiTheme="minorHAnsi" w:cstheme="minorBidi"/>
+          <w:noProof/>
+          <w:color w:val="auto"/>
+          <w:sz w:val="22"/>
+          <w:szCs w:val="22"/>
+          <w:lang w:eastAsia="en-US"/>
+        </w:rPr>
+      </w:sdtEndPr>
+      <w:sdtContent>
+        <w:p>
+          <w:pPr>
+            <w:pStyle w:val="TOCHeading"/>
+          </w:pPr>
+        </w:p>
+        <w:p>
+          <w:pPr>
+            <w:pStyle w:val="TOC1"/>
+            <w:rPr>
+              <w:rFonts w:asciiTheme="minorHAnsi" w:eastAsiaTheme="minorEastAsia" w:hAnsiTheme="minorHAnsi" w:cstheme="minorBidi"/>
+              <w:color w:val="0D0D0D" w:themeColor="text1" w:themeTint="F2"/>
+              <w:sz w:val="22"/>
+              <w:szCs w:val="22"/>
+            </w:rPr>
+          </w:pPr>
+          <w:r>
+            <w:rPr>
+              <w:color w:val="0D0D0D" w:themeColor="text1" w:themeTint="F2"/>
+            </w:rPr>
+            <w:fldChar w:fldCharType="begin"/>
+          </w:r>
+          <w:r>
+            <w:rPr>
+              <w:color w:val="0D0D0D" w:themeColor="text1" w:themeTint="F2"/>
+            </w:rPr>
+            <w:instrText xml:space="preserve"> TOC \o "1-3" \h \z \u </w:instrText>
+          </w:r>
+          <w:r>
+            <w:rPr>
+              <w:color w:val="0D0D0D" w:themeColor="text1" w:themeTint="F2"/>
+            </w:rPr>
+            <w:fldChar w:fldCharType="separate"/>
+          </w:r>
+          <w:hyperlink w:anchor="_Toc488962222" w:history="1">
+            <w:r>
+              <w:rPr>
+                <w:rStyle w:val="Hyperlink"/>
+                <w:color w:val="0D0D0D" w:themeColor="text1" w:themeTint="F2"/>
+              </w:rPr>
+              <w:t>1.Mục Lục</w:t>
+            </w:r>
+            <w:r>
+              <w:rPr>
+                <w:webHidden/>
+                <w:color w:val="0D0D0D" w:themeColor="text1" w:themeTint="F2"/>
+              </w:rPr>
+              <w:tab/>
+            </w:r>
+            <w:r>
+              <w:rPr>
+                <w:webHidden/>
+                <w:color w:val="0D0D0D" w:themeColor="text1" w:themeTint="F2"/>
+              </w:rPr>
+              <w:fldChar w:fldCharType="begin"/>
+            </w:r>
+            <w:r>
+              <w:rPr>
+                <w:webHidden/>
+                <w:color w:val="0D0D0D" w:themeColor="text1" w:themeTint="F2"/>
+              </w:rPr>
+              <w:instrText xml:space="preserve"> PAGEREF _Toc488962222 \h </w:instrText>
+            </w:r>
+            <w:r>
+              <w:rPr>
+                <w:webHidden/>
+                <w:color w:val="0D0D0D" w:themeColor="text1" w:themeTint="F2"/>
+              </w:rPr>
+            </w:r>
+            <w:r>
+              <w:rPr>
+                <w:webHidden/>
+                <w:color w:val="0D0D0D" w:themeColor="text1" w:themeTint="F2"/>
+              </w:rPr>
+              <w:fldChar w:fldCharType="separate"/>
+            </w:r>
+            <w:r>
+              <w:rPr>
+                <w:webHidden/>
+                <w:color w:val="0D0D0D" w:themeColor="text1" w:themeTint="F2"/>
+              </w:rPr>
+              <w:t>2</w:t>
+            </w:r>
+            <w:r>
+              <w:rPr>
+                <w:webHidden/>
+                <w:color w:val="0D0D0D" w:themeColor="text1" w:themeTint="F2"/>
+              </w:rPr>
+              <w:fldChar w:fldCharType="end"/>
+            </w:r>
+          </w:hyperlink>
+        </w:p>
+        <w:p>
+          <w:pPr>
+            <w:pStyle w:val="TOC2"/>
+            <w:tabs>
+              <w:tab w:val="right" w:leader="dot" w:pos="9350"/>
+            </w:tabs>
+            <w:rPr>
+              <w:rFonts w:eastAsiaTheme="minorEastAsia"/>
+              <w:noProof/>
+              <w:color w:val="0D0D0D" w:themeColor="text1" w:themeTint="F2"/>
+            </w:rPr>
+          </w:pPr>
+          <w:hyperlink w:anchor="_Toc488962223" w:history="1">
+            <w:r>
+              <w:rPr>
+                <w:rStyle w:val="Hyperlink"/>
+                <w:rFonts w:ascii="Times New Roman" w:hAnsi="Times New Roman" w:cs="Times New Roman"/>
+                <w:noProof/>
+                <w:color w:val="0D0D0D" w:themeColor="text1" w:themeTint="F2"/>
+              </w:rPr>
+              <w:t>Mô Tả Dự án.</w:t>
+            </w:r>
+            <w:r>
+              <w:rPr>
+                <w:noProof/>
+                <w:webHidden/>
+                <w:color w:val="0D0D0D" w:themeColor="text1" w:themeTint="F2"/>
+              </w:rPr>
+              <w:tab/>
+            </w:r>
+            <w:r>
+              <w:rPr>
+                <w:noProof/>
+                <w:webHidden/>
+                <w:color w:val="0D0D0D" w:themeColor="text1" w:themeTint="F2"/>
+              </w:rPr>
+              <w:fldChar w:fldCharType="begin"/>
+            </w:r>
+            <w:r>
+              <w:rPr>
+                <w:noProof/>
+                <w:webHidden/>
+                <w:color w:val="0D0D0D" w:themeColor="text1" w:themeTint="F2"/>
+              </w:rPr>
+              <w:instrText xml:space="preserve"> PAGEREF _Toc488962223 \h </w:instrText>
+            </w:r>
+            <w:r>
+              <w:rPr>
+                <w:noProof/>
+                <w:webHidden/>
+                <w:color w:val="0D0D0D" w:themeColor="text1" w:themeTint="F2"/>
+              </w:rPr>
+            </w:r>
+            <w:r>
+              <w:rPr>
+                <w:noProof/>
+                <w:webHidden/>
+                <w:color w:val="0D0D0D" w:themeColor="text1" w:themeTint="F2"/>
+              </w:rPr>
+              <w:fldChar w:fldCharType="separate"/>
+            </w:r>
+            <w:r>
+              <w:rPr>
+                <w:noProof/>
+                <w:webHidden/>
+                <w:color w:val="0D0D0D" w:themeColor="text1" w:themeTint="F2"/>
+              </w:rPr>
+              <w:t>3</w:t>
+            </w:r>
+            <w:r>
+              <w:rPr>
+                <w:noProof/>
+                <w:webHidden/>
+                <w:color w:val="0D0D0D" w:themeColor="text1" w:themeTint="F2"/>
+              </w:rPr>
+              <w:fldChar w:fldCharType="end"/>
+            </w:r>
+          </w:hyperlink>
+        </w:p>
+        <w:p>
+          <w:pPr>
+            <w:pStyle w:val="TOC2"/>
+            <w:tabs>
+              <w:tab w:val="right" w:leader="dot" w:pos="9350"/>
+            </w:tabs>
+            <w:rPr>
+              <w:rFonts w:eastAsiaTheme="minorEastAsia"/>
+              <w:noProof/>
+              <w:color w:val="0D0D0D" w:themeColor="text1" w:themeTint="F2"/>
+            </w:rPr>
+          </w:pPr>
+          <w:hyperlink w:anchor="_Toc488962224" w:history="1">
+            <w:r>
+              <w:rPr>
+                <w:rStyle w:val="Hyperlink"/>
+                <w:rFonts w:ascii="Times New Roman" w:hAnsi="Times New Roman" w:cs="Times New Roman"/>
+                <w:noProof/>
+                <w:color w:val="0D0D0D" w:themeColor="text1" w:themeTint="F2"/>
+              </w:rPr>
+              <w:t>Cấu Trúc Ứng Dụng</w:t>
+            </w:r>
+            <w:r>
+              <w:rPr>
+                <w:noProof/>
+                <w:webHidden/>
+                <w:color w:val="0D0D0D" w:themeColor="text1" w:themeTint="F2"/>
+              </w:rPr>
+              <w:tab/>
+            </w:r>
+            <w:r>
+              <w:rPr>
+                <w:noProof/>
+                <w:webHidden/>
+                <w:color w:val="0D0D0D" w:themeColor="text1" w:themeTint="F2"/>
+              </w:rPr>
+              <w:fldChar w:fldCharType="begin"/>
+            </w:r>
+            <w:r>
+              <w:rPr>
+                <w:noProof/>
+                <w:webHidden/>
+                <w:color w:val="0D0D0D" w:themeColor="text1" w:themeTint="F2"/>
+              </w:rPr>
+              <w:instrText xml:space="preserve"> PAGEREF _Toc488962224 \h </w:instrText>
+            </w:r>
+            <w:r>
+              <w:rPr>
+                <w:noProof/>
+                <w:webHidden/>
+                <w:color w:val="0D0D0D" w:themeColor="text1" w:themeTint="F2"/>
+              </w:rPr>
+            </w:r>
+            <w:r>
+              <w:rPr>
+                <w:noProof/>
+                <w:webHidden/>
+                <w:color w:val="0D0D0D" w:themeColor="text1" w:themeTint="F2"/>
+              </w:rPr>
+              <w:fldChar w:fldCharType="separate"/>
+            </w:r>
+            <w:r>
+              <w:rPr>
+                <w:noProof/>
+                <w:webHidden/>
+                <w:color w:val="0D0D0D" w:themeColor="text1" w:themeTint="F2"/>
+              </w:rPr>
+              <w:t>4</w:t>
+            </w:r>
+            <w:r>
+              <w:rPr>
+                <w:noProof/>
+                <w:webHidden/>
+                <w:color w:val="0D0D0D" w:themeColor="text1" w:themeTint="F2"/>
+              </w:rPr>
+              <w:fldChar w:fldCharType="end"/>
+            </w:r>
+          </w:hyperlink>
+        </w:p>
+        <w:p>
+          <w:pPr>
+            <w:pStyle w:val="TOC3"/>
+            <w:tabs>
+              <w:tab w:val="right" w:leader="dot" w:pos="9350"/>
+            </w:tabs>
+            <w:rPr>
+              <w:noProof/>
+              <w:lang w:eastAsia="en-US"/>
+            </w:rPr>
+          </w:pPr>
+          <w:hyperlink w:anchor="_Toc488962225" w:history="1">
+            <w:r>
+              <w:rPr>
+                <w:rStyle w:val="Hyperlink"/>
+                <w:rFonts w:ascii="Times New Roman" w:hAnsi="Times New Roman" w:cs="Times New Roman"/>
+                <w:noProof/>
+                <w:color w:val="0D0D0D" w:themeColor="text1" w:themeTint="F2"/>
+              </w:rPr>
+              <w:t>Chức Năng</w:t>
+            </w:r>
+            <w:r>
+              <w:rPr>
+                <w:noProof/>
+                <w:webHidden/>
+                <w:color w:val="0D0D0D" w:themeColor="text1" w:themeTint="F2"/>
+              </w:rPr>
+              <w:tab/>
+            </w:r>
+            <w:r>
+              <w:rPr>
+                <w:noProof/>
+                <w:webHidden/>
+                <w:color w:val="0D0D0D" w:themeColor="text1" w:themeTint="F2"/>
+              </w:rPr>
+              <w:fldChar w:fldCharType="begin"/>
+            </w:r>
+            <w:r>
+              <w:rPr>
+                <w:noProof/>
+                <w:webHidden/>
+                <w:color w:val="0D0D0D" w:themeColor="text1" w:themeTint="F2"/>
+              </w:rPr>
+              <w:instrText xml:space="preserve"> PAGEREF _Toc488962225 \h </w:instrText>
+            </w:r>
+            <w:r>
+              <w:rPr>
+                <w:noProof/>
+                <w:webHidden/>
+                <w:color w:val="0D0D0D" w:themeColor="text1" w:themeTint="F2"/>
+              </w:rPr>
+            </w:r>
+            <w:r>
+              <w:rPr>
+                <w:noProof/>
+                <w:webHidden/>
+                <w:color w:val="0D0D0D" w:themeColor="text1" w:themeTint="F2"/>
+              </w:rPr>
+              <w:fldChar w:fldCharType="separate"/>
+            </w:r>
+            <w:r>
+              <w:rPr>
+                <w:noProof/>
+                <w:webHidden/>
+                <w:color w:val="0D0D0D" w:themeColor="text1" w:themeTint="F2"/>
+              </w:rPr>
+              <w:t>6</w:t>
+            </w:r>
+            <w:r>
+              <w:rPr>
+                <w:noProof/>
+                <w:webHidden/>
+                <w:color w:val="0D0D0D" w:themeColor="text1" w:themeTint="F2"/>
+              </w:rPr>
+              <w:fldChar w:fldCharType="end"/>
+            </w:r>
+          </w:hyperlink>
+        </w:p>
+        <w:p>
+          <w:r>
+            <w:rPr>
+              <w:b/>
+              <w:bCs/>
+              <w:noProof/>
+            </w:rPr>
+            <w:fldChar w:fldCharType="end"/>
+          </w:r>
+        </w:p>
+      </w:sdtContent>
+    </w:sdt>
+    <w:p/>
+    <w:p>
+      <w:pPr>
         <w:rPr>
           <w:rFonts w:ascii="Times New Roman" w:hAnsi="Times New Roman" w:cs="Times New Roman"/>
           <w:sz w:val="40"/>
@@ -726,14 +1091,6 @@
           <w:szCs w:val="40"/>
         </w:rPr>
       </w:pPr>
-      <w:r>
-        <w:rPr>
-          <w:rFonts w:ascii="Times New Roman" w:hAnsi="Times New Roman" w:cs="Times New Roman"/>
-          <w:sz w:val="40"/>
-          <w:szCs w:val="40"/>
-        </w:rPr>
-        <w:t>CẤU TRÚC ỨNG DỤNG</w:t>
-      </w:r>
     </w:p>
     <w:p>
       <w:pPr>
@@ -752,22 +1109,160 @@
           <w:szCs w:val="40"/>
         </w:rPr>
       </w:pPr>
-      <w:r>
+    </w:p>
+    <w:p>
+      <w:pPr>
         <w:rPr>
           <w:rFonts w:ascii="Times New Roman" w:hAnsi="Times New Roman" w:cs="Times New Roman"/>
           <w:sz w:val="40"/>
           <w:szCs w:val="40"/>
         </w:rPr>
-        <w:tab/>
-      </w:r>
-      <w:r>
+      </w:pPr>
+    </w:p>
+    <w:p/>
+    <w:p/>
+    <w:p/>
+    <w:p/>
+    <w:p/>
+    <w:p/>
+    <w:p/>
+    <w:p/>
+    <w:p>
+      <w:pPr>
+        <w:pStyle w:val="DUAN"/>
+        <w:jc w:val="center"/>
+        <w:outlineLvl w:val="0"/>
+        <w:rPr>
+          <w:sz w:val="40"/>
+          <w:szCs w:val="40"/>
+        </w:rPr>
+      </w:pPr>
+    </w:p>
+    <w:p/>
+    <w:p/>
+    <w:p/>
+    <w:p/>
+    <w:p/>
+    <w:p/>
+    <w:p/>
+    <w:p>
+      <w:pPr>
+        <w:pStyle w:val="DUAN"/>
+        <w:jc w:val="center"/>
+        <w:outlineLvl w:val="1"/>
+        <w:rPr>
+          <w:rFonts w:ascii="Times New Roman" w:hAnsi="Times New Roman" w:cs="Times New Roman"/>
+          <w:b/>
+          <w:sz w:val="40"/>
+          <w:szCs w:val="40"/>
+        </w:rPr>
+      </w:pPr>
+      <w:bookmarkStart w:id="1" w:name="_Toc488962223"/>
+      <w:r>
+        <w:rPr>
+          <w:rFonts w:ascii="Times New Roman" w:hAnsi="Times New Roman" w:cs="Times New Roman"/>
+          <w:b/>
+          <w:sz w:val="40"/>
+          <w:szCs w:val="40"/>
+        </w:rPr>
+        <w:t>Mô Tả Dự án.</w:t>
+      </w:r>
+      <w:bookmarkEnd w:id="1"/>
+    </w:p>
+    <w:p>
+      <w:pPr>
+        <w:pStyle w:val="DUAN"/>
+        <w:jc w:val="left"/>
+        <w:rPr>
+          <w:rFonts w:ascii="Times New Roman" w:hAnsi="Times New Roman" w:cs="Times New Roman"/>
+          <w:sz w:val="32"/>
+          <w:szCs w:val="32"/>
+        </w:rPr>
+      </w:pPr>
+      <w:r>
+        <w:rPr>
+          <w:rFonts w:ascii="Times New Roman" w:hAnsi="Times New Roman" w:cs="Times New Roman"/>
+          <w:sz w:val="32"/>
+          <w:szCs w:val="32"/>
+        </w:rPr>
+        <w:t>Chúng tôi là một nhóm sinh viên dưới sự hướng dẫn của thầy giáo chúng tôi đã hoàn thiện được một ứng dụng có tính thực tế trong cuộc sống. Ứng dụng chúng tôi hướng đến là giúp mọi người có thể tìm được việc làm, đa dạng ngành nghề và rất nhiều lứa tuổi phù hợp, ngoài ra chúng tôi còn có chức năng đăng nhập, thông báo, phản hồi và chia sẻ để giúp người dùng có thể cập nhật việc làm hoặc chia sẻ đến cho bạn bè người thân một cách nhanh nhất.</w:t>
+      </w:r>
+    </w:p>
+    <w:p/>
+    <w:p/>
+    <w:p/>
+    <w:p>
+      <w:pPr>
+        <w:jc w:val="right"/>
+        <w:rPr>
+          <w:i/>
+          <w:sz w:val="24"/>
+          <w:szCs w:val="24"/>
+        </w:rPr>
+      </w:pPr>
+      <w:r>
+        <w:rPr>
+          <w:rFonts w:ascii="Times New Roman" w:hAnsi="Times New Roman" w:cs="Times New Roman"/>
+          <w:i/>
+          <w:sz w:val="24"/>
+          <w:szCs w:val="24"/>
+        </w:rPr>
+        <w:t>---Ký bút Tạ thành Đạt--</w:t>
+      </w:r>
+    </w:p>
+    <w:p>
+      <w:pPr>
+        <w:jc w:val="right"/>
+      </w:pPr>
+    </w:p>
+    <w:p/>
+    <w:p/>
+    <w:p/>
+    <w:p/>
+    <w:p/>
+    <w:p/>
+    <w:p/>
+    <w:p/>
+    <w:p/>
+    <w:p/>
+    <w:p/>
+    <w:p/>
+    <w:p/>
+    <w:p/>
+    <w:p/>
+    <w:p/>
+    <w:p/>
+    <w:p/>
+    <w:p>
+      <w:pPr>
+        <w:pStyle w:val="Heading2"/>
+        <w:rPr>
+          <w:rFonts w:ascii="Times New Roman" w:hAnsi="Times New Roman" w:cs="Times New Roman"/>
+          <w:color w:val="0D0D0D" w:themeColor="text1" w:themeTint="F2"/>
+          <w:sz w:val="40"/>
+          <w:szCs w:val="40"/>
+        </w:rPr>
+      </w:pPr>
+      <w:bookmarkStart w:id="2" w:name="_Toc488962224"/>
+      <w:r>
+        <w:rPr>
+          <w:rFonts w:ascii="Times New Roman" w:hAnsi="Times New Roman" w:cs="Times New Roman"/>
+          <w:color w:val="0D0D0D" w:themeColor="text1" w:themeTint="F2"/>
+          <w:sz w:val="40"/>
+          <w:szCs w:val="40"/>
+        </w:rPr>
+        <w:t>Cấu Trúc Ứng Dụng</w:t>
+      </w:r>
+      <w:bookmarkEnd w:id="2"/>
+    </w:p>
+    <w:p>
+      <w:pPr>
         <w:rPr>
           <w:rFonts w:ascii="Times New Roman" w:hAnsi="Times New Roman" w:cs="Times New Roman"/>
           <w:sz w:val="40"/>
           <w:szCs w:val="40"/>
         </w:rPr>
-        <w:tab/>
-      </w:r>
+      </w:pPr>
       <w:r>
         <w:rPr>
           <w:rFonts w:ascii="Times New Roman" w:hAnsi="Times New Roman" w:cs="Times New Roman"/>
@@ -776,7 +1271,23 @@
         </w:rPr>
         <w:tab/>
       </w:r>
-      <w:hyperlink r:id="rId9" w:anchor="/" w:history="1">
+      <w:r>
+        <w:rPr>
+          <w:rFonts w:ascii="Times New Roman" w:hAnsi="Times New Roman" w:cs="Times New Roman"/>
+          <w:sz w:val="40"/>
+          <w:szCs w:val="40"/>
+        </w:rPr>
+        <w:tab/>
+      </w:r>
+      <w:r>
+        <w:rPr>
+          <w:rFonts w:ascii="Times New Roman" w:hAnsi="Times New Roman" w:cs="Times New Roman"/>
+          <w:sz w:val="40"/>
+          <w:szCs w:val="40"/>
+        </w:rPr>
+        <w:tab/>
+      </w:r>
+      <w:hyperlink r:id="rId10" w:anchor="/" w:history="1">
         <w:r>
           <w:rPr>
             <w:rStyle w:val="Hyperlink"/>
@@ -788,32 +1299,9 @@
         </w:r>
       </w:hyperlink>
     </w:p>
+    <w:p/>
+    <w:p/>
     <w:p>
-      <w:pPr>
-        <w:rPr>
-          <w:rFonts w:ascii="Times New Roman" w:hAnsi="Times New Roman" w:cs="Times New Roman"/>
-          <w:sz w:val="40"/>
-          <w:szCs w:val="40"/>
-        </w:rPr>
-      </w:pPr>
-    </w:p>
-    <w:p>
-      <w:pPr>
-        <w:rPr>
-          <w:rFonts w:ascii="Times New Roman" w:hAnsi="Times New Roman" w:cs="Times New Roman"/>
-          <w:sz w:val="40"/>
-          <w:szCs w:val="40"/>
-        </w:rPr>
-      </w:pPr>
-    </w:p>
-    <w:p>
-      <w:pPr>
-        <w:rPr>
-          <w:rFonts w:ascii="Times New Roman" w:hAnsi="Times New Roman" w:cs="Times New Roman"/>
-          <w:sz w:val="40"/>
-          <w:szCs w:val="40"/>
-        </w:rPr>
-      </w:pPr>
       <w:r>
         <w:rPr>
           <w:rFonts w:ascii="Times New Roman" w:hAnsi="Times New Roman" w:cs="Times New Roman"/>
@@ -822,7 +1310,7 @@
           <w:szCs w:val="40"/>
         </w:rPr>
         <w:drawing>
-          <wp:inline distT="0" distB="0" distL="0" distR="0">
+          <wp:inline distT="0" distB="0" distL="0" distR="0" wp14:anchorId="0D3D1A9A" wp14:editId="7C3249FA">
             <wp:extent cx="6045406" cy="3657600"/>
             <wp:effectExtent l="0" t="0" r="0" b="0"/>
             <wp:docPr id="21" name="Picture 21"/>
@@ -837,7 +1325,7 @@
                     <pic:cNvPicPr/>
                   </pic:nvPicPr>
                   <pic:blipFill>
-                    <a:blip r:embed="rId10">
+                    <a:blip r:embed="rId11">
                       <a:extLst>
                         <a:ext uri="{28A0092B-C50C-407E-A947-70E740481C1C}">
                           <a14:useLocalDpi xmlns:a14="http://schemas.microsoft.com/office/drawing/2010/main" val="0"/>
@@ -863,33 +1351,42 @@
           </wp:inline>
         </w:drawing>
       </w:r>
+      <w:r>
+        <w:t xml:space="preserve"> </w:t>
+      </w:r>
     </w:p>
     <w:p>
       <w:pPr>
+        <w:jc w:val="center"/>
         <w:rPr>
           <w:rFonts w:ascii="Times New Roman" w:hAnsi="Times New Roman" w:cs="Times New Roman"/>
+          <w:b/>
+          <w:color w:val="0D0D0D" w:themeColor="text1" w:themeTint="F2"/>
           <w:sz w:val="40"/>
           <w:szCs w:val="40"/>
         </w:rPr>
       </w:pPr>
-    </w:p>
-    <w:p>
-      <w:pPr>
+      <w:r>
         <w:rPr>
           <w:rFonts w:ascii="Times New Roman" w:hAnsi="Times New Roman" w:cs="Times New Roman"/>
+          <w:b/>
           <w:sz w:val="40"/>
           <w:szCs w:val="40"/>
         </w:rPr>
-      </w:pPr>
-    </w:p>
-    <w:p>
-      <w:pPr>
+        <w:br w:type="page"/>
+      </w:r>
+      <w:bookmarkStart w:id="3" w:name="_Toc488962225"/>
+      <w:r>
         <w:rPr>
           <w:rFonts w:ascii="Times New Roman" w:hAnsi="Times New Roman" w:cs="Times New Roman"/>
+          <w:b/>
+          <w:color w:val="0D0D0D" w:themeColor="text1" w:themeTint="F2"/>
           <w:sz w:val="40"/>
           <w:szCs w:val="40"/>
         </w:rPr>
-      </w:pPr>
+        <w:t>Chức Năng</w:t>
+      </w:r>
+      <w:bookmarkEnd w:id="3"/>
     </w:p>
     <w:p/>
     <w:p>
@@ -904,7 +1401,7 @@
         <mc:AlternateContent>
           <mc:Choice Requires="wps">
             <w:drawing>
-              <wp:anchor distT="0" distB="0" distL="114300" distR="114300" simplePos="0" relativeHeight="251659264" behindDoc="0" locked="0" layoutInCell="0" allowOverlap="1" wp14:editId="17652D27">
+              <wp:anchor distT="0" distB="0" distL="114300" distR="114300" simplePos="0" relativeHeight="251659264" behindDoc="0" locked="0" layoutInCell="0" allowOverlap="1" wp14:anchorId="411BE827" wp14:editId="66A5F5CF">
                 <wp:simplePos x="0" y="0"/>
                 <wp:positionH relativeFrom="page">
                   <wp:posOffset>4611370</wp:posOffset>
@@ -962,6 +1459,7 @@
                               <w:jc w:val="both"/>
                               <w:rPr>
                                 <w:rFonts w:ascii="Times New Roman" w:eastAsiaTheme="majorEastAsia" w:hAnsi="Times New Roman" w:cs="Times New Roman"/>
+                                <w:b/>
                                 <w:iCs/>
                                 <w:sz w:val="32"/>
                                 <w:szCs w:val="32"/>
@@ -970,29 +1468,12 @@
                             <w:r>
                               <w:rPr>
                                 <w:rFonts w:ascii="Times New Roman" w:eastAsiaTheme="majorEastAsia" w:hAnsi="Times New Roman" w:cs="Times New Roman"/>
-                                <w:iCs/>
-                                <w:sz w:val="32"/>
-                                <w:szCs w:val="32"/>
-                              </w:rPr>
-                              <w:t xml:space="preserve">   </w:t>
-                            </w:r>
-                            <w:r>
-                              <w:rPr>
-                                <w:rFonts w:ascii="Times New Roman" w:eastAsiaTheme="majorEastAsia" w:hAnsi="Times New Roman" w:cs="Times New Roman"/>
-                                <w:iCs/>
-                                <w:sz w:val="32"/>
-                                <w:szCs w:val="32"/>
-                              </w:rPr>
-                              <w:t>CHỨC NĂNG</w:t>
-                            </w:r>
-                            <w:r>
-                              <w:rPr>
-                                <w:rFonts w:ascii="Times New Roman" w:eastAsiaTheme="majorEastAsia" w:hAnsi="Times New Roman" w:cs="Times New Roman"/>
-                                <w:iCs/>
-                                <w:sz w:val="32"/>
-                                <w:szCs w:val="32"/>
-                              </w:rPr>
-                              <w:t xml:space="preserve"> :</w:t>
+                                <w:b/>
+                                <w:iCs/>
+                                <w:sz w:val="32"/>
+                                <w:szCs w:val="32"/>
+                              </w:rPr>
+                              <w:t xml:space="preserve">   CHỨC NĂNG :</w:t>
                             </w:r>
                           </w:p>
                           <w:p>
@@ -1109,6 +1590,7 @@
                         <w:jc w:val="both"/>
                         <w:rPr>
                           <w:rFonts w:ascii="Times New Roman" w:eastAsiaTheme="majorEastAsia" w:hAnsi="Times New Roman" w:cs="Times New Roman"/>
+                          <w:b/>
                           <w:iCs/>
                           <w:sz w:val="32"/>
                           <w:szCs w:val="32"/>
@@ -1117,29 +1599,12 @@
                       <w:r>
                         <w:rPr>
                           <w:rFonts w:ascii="Times New Roman" w:eastAsiaTheme="majorEastAsia" w:hAnsi="Times New Roman" w:cs="Times New Roman"/>
-                          <w:iCs/>
-                          <w:sz w:val="32"/>
-                          <w:szCs w:val="32"/>
-                        </w:rPr>
-                        <w:t xml:space="preserve">   </w:t>
-                      </w:r>
-                      <w:r>
-                        <w:rPr>
-                          <w:rFonts w:ascii="Times New Roman" w:eastAsiaTheme="majorEastAsia" w:hAnsi="Times New Roman" w:cs="Times New Roman"/>
-                          <w:iCs/>
-                          <w:sz w:val="32"/>
-                          <w:szCs w:val="32"/>
-                        </w:rPr>
-                        <w:t>CHỨC NĂNG</w:t>
-                      </w:r>
-                      <w:r>
-                        <w:rPr>
-                          <w:rFonts w:ascii="Times New Roman" w:eastAsiaTheme="majorEastAsia" w:hAnsi="Times New Roman" w:cs="Times New Roman"/>
-                          <w:iCs/>
-                          <w:sz w:val="32"/>
-                          <w:szCs w:val="32"/>
-                        </w:rPr>
-                        <w:t xml:space="preserve"> :</w:t>
+                          <w:b/>
+                          <w:iCs/>
+                          <w:sz w:val="32"/>
+                          <w:szCs w:val="32"/>
+                        </w:rPr>
+                        <w:t xml:space="preserve">   CHỨC NĂNG :</w:t>
                       </w:r>
                     </w:p>
                     <w:p>
@@ -1236,10 +1701,10 @@
           <w:noProof/>
         </w:rPr>
         <w:drawing>
-          <wp:inline distT="0" distB="0" distL="0" distR="0" wp14:anchorId="241B4B6B" wp14:editId="4629084F">
-            <wp:extent cx="3619500" cy="7181850"/>
-            <wp:effectExtent l="0" t="0" r="0" b="0"/>
-            <wp:docPr id="1" name="Picture 1"/>
+          <wp:inline distT="0" distB="0" distL="0" distR="0">
+            <wp:extent cx="3135086" cy="6099286"/>
+            <wp:effectExtent l="0" t="0" r="8255" b="0"/>
+            <wp:docPr id="3" name="Picture 3"/>
             <wp:cNvGraphicFramePr>
               <a:graphicFrameLocks xmlns:a="http://schemas.openxmlformats.org/drawingml/2006/main" noChangeAspect="1"/>
             </wp:cNvGraphicFramePr>
@@ -1251,7 +1716,7 @@
                     <pic:cNvPicPr/>
                   </pic:nvPicPr>
                   <pic:blipFill>
-                    <a:blip r:embed="rId11">
+                    <a:blip r:embed="rId12">
                       <a:extLst>
                         <a:ext uri="{28A0092B-C50C-407E-A947-70E740481C1C}">
                           <a14:useLocalDpi xmlns:a14="http://schemas.microsoft.com/office/drawing/2010/main" val="0"/>
@@ -1265,7 +1730,7 @@
                   <pic:spPr>
                     <a:xfrm>
                       <a:off x="0" y="0"/>
-                      <a:ext cx="3619500" cy="7181850"/>
+                      <a:ext cx="3133835" cy="6096851"/>
                     </a:xfrm>
                     <a:prstGeom prst="rect">
                       <a:avLst/>
@@ -1295,7 +1760,7 @@
         <mc:AlternateContent>
           <mc:Choice Requires="wps">
             <w:drawing>
-              <wp:anchor distT="0" distB="0" distL="114300" distR="114300" simplePos="0" relativeHeight="251661312" behindDoc="0" locked="0" layoutInCell="0" allowOverlap="1" wp14:anchorId="6C7FCD18" wp14:editId="7DEC0E52">
+              <wp:anchor distT="0" distB="0" distL="114300" distR="114300" simplePos="0" relativeHeight="251661312" behindDoc="0" locked="0" layoutInCell="0" allowOverlap="1" wp14:anchorId="71B12248" wp14:editId="337D1BAB">
                 <wp:simplePos x="0" y="0"/>
                 <wp:positionH relativeFrom="page">
                   <wp:posOffset>4645660</wp:posOffset>
@@ -1353,6 +1818,7 @@
                               <w:jc w:val="both"/>
                               <w:rPr>
                                 <w:rFonts w:ascii="Times New Roman" w:eastAsiaTheme="majorEastAsia" w:hAnsi="Times New Roman" w:cs="Times New Roman"/>
+                                <w:b/>
                                 <w:iCs/>
                                 <w:sz w:val="32"/>
                                 <w:szCs w:val="32"/>
@@ -1361,39 +1827,12 @@
                             <w:r>
                               <w:rPr>
                                 <w:rFonts w:ascii="Times New Roman" w:eastAsiaTheme="majorEastAsia" w:hAnsi="Times New Roman" w:cs="Times New Roman"/>
-                                <w:iCs/>
-                                <w:sz w:val="32"/>
-                                <w:szCs w:val="32"/>
-                              </w:rPr>
-                              <w:t xml:space="preserve">   </w:t>
-                            </w:r>
-                            <w:r>
-                              <w:rPr>
-                                <w:rFonts w:ascii="Times New Roman" w:eastAsiaTheme="majorEastAsia" w:hAnsi="Times New Roman" w:cs="Times New Roman"/>
                                 <w:b/>
                                 <w:iCs/>
                                 <w:sz w:val="32"/>
                                 <w:szCs w:val="32"/>
                               </w:rPr>
-                              <w:t>ĐĂNG</w:t>
-                            </w:r>
-                            <w:r>
-                              <w:rPr>
-                                <w:rFonts w:ascii="Times New Roman" w:eastAsiaTheme="majorEastAsia" w:hAnsi="Times New Roman" w:cs="Times New Roman"/>
-                                <w:iCs/>
-                                <w:sz w:val="32"/>
-                                <w:szCs w:val="32"/>
-                              </w:rPr>
-                              <w:t xml:space="preserve"> KÝ</w:t>
-                            </w:r>
-                            <w:r>
-                              <w:rPr>
-                                <w:rFonts w:ascii="Times New Roman" w:eastAsiaTheme="majorEastAsia" w:hAnsi="Times New Roman" w:cs="Times New Roman"/>
-                                <w:iCs/>
-                                <w:sz w:val="32"/>
-                                <w:szCs w:val="32"/>
-                              </w:rPr>
-                              <w:t xml:space="preserve"> :</w:t>
+                              <w:t xml:space="preserve">   ĐĂNG KÝ :</w:t>
                             </w:r>
                           </w:p>
                           <w:p>
@@ -1444,16 +1883,7 @@
                                 <w:sz w:val="32"/>
                                 <w:szCs w:val="32"/>
                               </w:rPr>
-                              <w:t>T</w:t>
-                            </w:r>
-                            <w:r>
-                              <w:rPr>
-                                <w:rFonts w:ascii="Times New Roman" w:eastAsiaTheme="majorEastAsia" w:hAnsi="Times New Roman" w:cs="Times New Roman"/>
-                                <w:iCs/>
-                                <w:sz w:val="32"/>
-                                <w:szCs w:val="32"/>
-                              </w:rPr>
-                              <w:t>ên đăng nhập</w:t>
+                              <w:t>Tên đăng nhập</w:t>
                             </w:r>
                           </w:p>
                           <w:p>
@@ -1474,25 +1904,7 @@
                                 <w:sz w:val="32"/>
                                 <w:szCs w:val="32"/>
                               </w:rPr>
-                              <w:t xml:space="preserve">+ </w:t>
-                            </w:r>
-                            <w:r>
-                              <w:rPr>
-                                <w:rFonts w:ascii="Times New Roman" w:eastAsiaTheme="majorEastAsia" w:hAnsi="Times New Roman" w:cs="Times New Roman"/>
-                                <w:iCs/>
-                                <w:sz w:val="32"/>
-                                <w:szCs w:val="32"/>
-                              </w:rPr>
-                              <w:t>M</w:t>
-                            </w:r>
-                            <w:r>
-                              <w:rPr>
-                                <w:rFonts w:ascii="Times New Roman" w:eastAsiaTheme="majorEastAsia" w:hAnsi="Times New Roman" w:cs="Times New Roman"/>
-                                <w:iCs/>
-                                <w:sz w:val="32"/>
-                                <w:szCs w:val="32"/>
-                              </w:rPr>
-                              <w:t>ật khẩu</w:t>
+                              <w:t>+ Mật khẩu</w:t>
                             </w:r>
                           </w:p>
                           <w:p>
@@ -1513,16 +1925,7 @@
                                 <w:sz w:val="32"/>
                                 <w:szCs w:val="32"/>
                               </w:rPr>
-                              <w:t>+ E</w:t>
-                            </w:r>
-                            <w:r>
-                              <w:rPr>
-                                <w:rFonts w:ascii="Times New Roman" w:eastAsiaTheme="majorEastAsia" w:hAnsi="Times New Roman" w:cs="Times New Roman"/>
-                                <w:iCs/>
-                                <w:sz w:val="32"/>
-                                <w:szCs w:val="32"/>
-                              </w:rPr>
-                              <w:t>mail để nhận thông báo</w:t>
+                              <w:t>+ Email để nhận thông báo</w:t>
                             </w:r>
                           </w:p>
                           <w:p>
@@ -1543,16 +1946,7 @@
                                 <w:sz w:val="32"/>
                                 <w:szCs w:val="32"/>
                               </w:rPr>
-                              <w:t>+S</w:t>
-                            </w:r>
-                            <w:r>
-                              <w:rPr>
-                                <w:rFonts w:ascii="Times New Roman" w:eastAsiaTheme="majorEastAsia" w:hAnsi="Times New Roman" w:cs="Times New Roman"/>
-                                <w:iCs/>
-                                <w:sz w:val="32"/>
-                                <w:szCs w:val="32"/>
-                              </w:rPr>
-                              <w:t>ố điện thoại</w:t>
+                              <w:t>+Số điện thoại</w:t>
                             </w:r>
                           </w:p>
                           <w:p>
@@ -1614,6 +2008,7 @@
                         <w:jc w:val="both"/>
                         <w:rPr>
                           <w:rFonts w:ascii="Times New Roman" w:eastAsiaTheme="majorEastAsia" w:hAnsi="Times New Roman" w:cs="Times New Roman"/>
+                          <w:b/>
                           <w:iCs/>
                           <w:sz w:val="32"/>
                           <w:szCs w:val="32"/>
@@ -1622,39 +2017,12 @@
                       <w:r>
                         <w:rPr>
                           <w:rFonts w:ascii="Times New Roman" w:eastAsiaTheme="majorEastAsia" w:hAnsi="Times New Roman" w:cs="Times New Roman"/>
-                          <w:iCs/>
-                          <w:sz w:val="32"/>
-                          <w:szCs w:val="32"/>
-                        </w:rPr>
-                        <w:t xml:space="preserve">   </w:t>
-                      </w:r>
-                      <w:r>
-                        <w:rPr>
-                          <w:rFonts w:ascii="Times New Roman" w:eastAsiaTheme="majorEastAsia" w:hAnsi="Times New Roman" w:cs="Times New Roman"/>
                           <w:b/>
                           <w:iCs/>
                           <w:sz w:val="32"/>
                           <w:szCs w:val="32"/>
                         </w:rPr>
-                        <w:t>ĐĂNG</w:t>
-                      </w:r>
-                      <w:r>
-                        <w:rPr>
-                          <w:rFonts w:ascii="Times New Roman" w:eastAsiaTheme="majorEastAsia" w:hAnsi="Times New Roman" w:cs="Times New Roman"/>
-                          <w:iCs/>
-                          <w:sz w:val="32"/>
-                          <w:szCs w:val="32"/>
-                        </w:rPr>
-                        <w:t xml:space="preserve"> KÝ</w:t>
-                      </w:r>
-                      <w:r>
-                        <w:rPr>
-                          <w:rFonts w:ascii="Times New Roman" w:eastAsiaTheme="majorEastAsia" w:hAnsi="Times New Roman" w:cs="Times New Roman"/>
-                          <w:iCs/>
-                          <w:sz w:val="32"/>
-                          <w:szCs w:val="32"/>
-                        </w:rPr>
-                        <w:t xml:space="preserve"> :</w:t>
+                        <w:t xml:space="preserve">   ĐĂNG KÝ :</w:t>
                       </w:r>
                     </w:p>
                     <w:p>
@@ -1705,16 +2073,7 @@
                           <w:sz w:val="32"/>
                           <w:szCs w:val="32"/>
                         </w:rPr>
-                        <w:t>T</w:t>
-                      </w:r>
-                      <w:r>
-                        <w:rPr>
-                          <w:rFonts w:ascii="Times New Roman" w:eastAsiaTheme="majorEastAsia" w:hAnsi="Times New Roman" w:cs="Times New Roman"/>
-                          <w:iCs/>
-                          <w:sz w:val="32"/>
-                          <w:szCs w:val="32"/>
-                        </w:rPr>
-                        <w:t>ên đăng nhập</w:t>
+                        <w:t>Tên đăng nhập</w:t>
                       </w:r>
                     </w:p>
                     <w:p>
@@ -1735,25 +2094,7 @@
                           <w:sz w:val="32"/>
                           <w:szCs w:val="32"/>
                         </w:rPr>
-                        <w:t xml:space="preserve">+ </w:t>
-                      </w:r>
-                      <w:r>
-                        <w:rPr>
-                          <w:rFonts w:ascii="Times New Roman" w:eastAsiaTheme="majorEastAsia" w:hAnsi="Times New Roman" w:cs="Times New Roman"/>
-                          <w:iCs/>
-                          <w:sz w:val="32"/>
-                          <w:szCs w:val="32"/>
-                        </w:rPr>
-                        <w:t>M</w:t>
-                      </w:r>
-                      <w:r>
-                        <w:rPr>
-                          <w:rFonts w:ascii="Times New Roman" w:eastAsiaTheme="majorEastAsia" w:hAnsi="Times New Roman" w:cs="Times New Roman"/>
-                          <w:iCs/>
-                          <w:sz w:val="32"/>
-                          <w:szCs w:val="32"/>
-                        </w:rPr>
-                        <w:t>ật khẩu</w:t>
+                        <w:t>+ Mật khẩu</w:t>
                       </w:r>
                     </w:p>
                     <w:p>
@@ -1774,16 +2115,7 @@
                           <w:sz w:val="32"/>
                           <w:szCs w:val="32"/>
                         </w:rPr>
-                        <w:t>+ E</w:t>
-                      </w:r>
-                      <w:r>
-                        <w:rPr>
-                          <w:rFonts w:ascii="Times New Roman" w:eastAsiaTheme="majorEastAsia" w:hAnsi="Times New Roman" w:cs="Times New Roman"/>
-                          <w:iCs/>
-                          <w:sz w:val="32"/>
-                          <w:szCs w:val="32"/>
-                        </w:rPr>
-                        <w:t>mail để nhận thông báo</w:t>
+                        <w:t>+ Email để nhận thông báo</w:t>
                       </w:r>
                     </w:p>
                     <w:p>
@@ -1804,16 +2136,7 @@
                           <w:sz w:val="32"/>
                           <w:szCs w:val="32"/>
                         </w:rPr>
-                        <w:t>+S</w:t>
-                      </w:r>
-                      <w:r>
-                        <w:rPr>
-                          <w:rFonts w:ascii="Times New Roman" w:eastAsiaTheme="majorEastAsia" w:hAnsi="Times New Roman" w:cs="Times New Roman"/>
-                          <w:iCs/>
-                          <w:sz w:val="32"/>
-                          <w:szCs w:val="32"/>
-                        </w:rPr>
-                        <w:t>ố điện thoại</w:t>
+                        <w:t>+Số điện thoại</w:t>
                       </w:r>
                     </w:p>
                     <w:p>
@@ -1859,10 +2182,10 @@
           <w:noProof/>
         </w:rPr>
         <w:drawing>
-          <wp:inline distT="0" distB="0" distL="0" distR="0" wp14:anchorId="1C8C075D" wp14:editId="4303311C">
-            <wp:extent cx="3619500" cy="7181850"/>
-            <wp:effectExtent l="0" t="0" r="0" b="0"/>
-            <wp:docPr id="2" name="Picture 2"/>
+          <wp:inline distT="0" distB="0" distL="0" distR="0">
+            <wp:extent cx="2962688" cy="6049219"/>
+            <wp:effectExtent l="0" t="0" r="9525" b="8890"/>
+            <wp:docPr id="4" name="Picture 4"/>
             <wp:cNvGraphicFramePr>
               <a:graphicFrameLocks xmlns:a="http://schemas.openxmlformats.org/drawingml/2006/main" noChangeAspect="1"/>
             </wp:cNvGraphicFramePr>
@@ -1874,7 +2197,7 @@
                     <pic:cNvPicPr/>
                   </pic:nvPicPr>
                   <pic:blipFill>
-                    <a:blip r:embed="rId12">
+                    <a:blip r:embed="rId13">
                       <a:extLst>
                         <a:ext uri="{28A0092B-C50C-407E-A947-70E740481C1C}">
                           <a14:useLocalDpi xmlns:a14="http://schemas.microsoft.com/office/drawing/2010/main" val="0"/>
@@ -1888,7 +2211,7 @@
                   <pic:spPr>
                     <a:xfrm>
                       <a:off x="0" y="0"/>
-                      <a:ext cx="3619500" cy="7181850"/>
+                      <a:ext cx="2962688" cy="6049219"/>
                     </a:xfrm>
                     <a:prstGeom prst="rect">
                       <a:avLst/>
@@ -1916,7 +2239,7 @@
         <mc:AlternateContent>
           <mc:Choice Requires="wps">
             <w:drawing>
-              <wp:anchor distT="0" distB="0" distL="114300" distR="114300" simplePos="0" relativeHeight="251663360" behindDoc="0" locked="0" layoutInCell="0" allowOverlap="1" wp14:anchorId="4D4D3704" wp14:editId="264480A7">
+              <wp:anchor distT="0" distB="0" distL="114300" distR="114300" simplePos="0" relativeHeight="251663360" behindDoc="0" locked="0" layoutInCell="0" allowOverlap="1" wp14:anchorId="538CE3C4" wp14:editId="5F0ABB34">
                 <wp:simplePos x="0" y="0"/>
                 <wp:positionH relativeFrom="page">
                   <wp:posOffset>4559935</wp:posOffset>
@@ -2077,25 +2400,7 @@
                                 <w:sz w:val="32"/>
                                 <w:szCs w:val="32"/>
                               </w:rPr>
-                              <w:t xml:space="preserve">Mở ra menu khi ấn vào </w:t>
-                            </w:r>
-                            <w:r>
-                              <w:rPr>
-                                <w:rFonts w:ascii="Times New Roman" w:eastAsiaTheme="majorEastAsia" w:hAnsi="Times New Roman" w:cs="Times New Roman"/>
-                                <w:iCs/>
-                                <w:sz w:val="32"/>
-                                <w:szCs w:val="32"/>
-                              </w:rPr>
-                              <w:t xml:space="preserve">   </w:t>
-                            </w:r>
-                            <w:r>
-                              <w:rPr>
-                                <w:rFonts w:ascii="Times New Roman" w:eastAsiaTheme="majorEastAsia" w:hAnsi="Times New Roman" w:cs="Times New Roman"/>
-                                <w:iCs/>
-                                <w:sz w:val="32"/>
-                                <w:szCs w:val="32"/>
-                              </w:rPr>
-                              <w:t>icon</w:t>
+                              <w:t>Mở ra menu khi ấn vào    icon</w:t>
                             </w:r>
                           </w:p>
                           <w:p>
@@ -2116,25 +2421,7 @@
                                 <w:sz w:val="32"/>
                                 <w:szCs w:val="32"/>
                               </w:rPr>
-                              <w:t xml:space="preserve">+ </w:t>
-                            </w:r>
-                            <w:r>
-                              <w:rPr>
-                                <w:rFonts w:ascii="Times New Roman" w:eastAsiaTheme="majorEastAsia" w:hAnsi="Times New Roman" w:cs="Times New Roman"/>
-                                <w:iCs/>
-                                <w:sz w:val="32"/>
-                                <w:szCs w:val="32"/>
-                              </w:rPr>
-                              <w:t>Ấn</w:t>
-                            </w:r>
-                            <w:r>
-                              <w:rPr>
-                                <w:rFonts w:ascii="Times New Roman" w:eastAsiaTheme="majorEastAsia" w:hAnsi="Times New Roman" w:cs="Times New Roman"/>
-                                <w:iCs/>
-                                <w:sz w:val="32"/>
-                                <w:szCs w:val="32"/>
-                              </w:rPr>
-                              <w:t xml:space="preserve"> vào một danh mục sẽ mở ra màn danh sách của nó</w:t>
+                              <w:t>+ Ấn vào một danh mục sẽ mở ra màn danh sách của nó</w:t>
                             </w:r>
                           </w:p>
                           <w:p>
@@ -2278,25 +2565,7 @@
                           <w:sz w:val="32"/>
                           <w:szCs w:val="32"/>
                         </w:rPr>
-                        <w:t xml:space="preserve">Mở ra menu khi ấn vào </w:t>
-                      </w:r>
-                      <w:r>
-                        <w:rPr>
-                          <w:rFonts w:ascii="Times New Roman" w:eastAsiaTheme="majorEastAsia" w:hAnsi="Times New Roman" w:cs="Times New Roman"/>
-                          <w:iCs/>
-                          <w:sz w:val="32"/>
-                          <w:szCs w:val="32"/>
-                        </w:rPr>
-                        <w:t xml:space="preserve">   </w:t>
-                      </w:r>
-                      <w:r>
-                        <w:rPr>
-                          <w:rFonts w:ascii="Times New Roman" w:eastAsiaTheme="majorEastAsia" w:hAnsi="Times New Roman" w:cs="Times New Roman"/>
-                          <w:iCs/>
-                          <w:sz w:val="32"/>
-                          <w:szCs w:val="32"/>
-                        </w:rPr>
-                        <w:t>icon</w:t>
+                        <w:t>Mở ra menu khi ấn vào    icon</w:t>
                       </w:r>
                     </w:p>
                     <w:p>
@@ -2317,25 +2586,7 @@
                           <w:sz w:val="32"/>
                           <w:szCs w:val="32"/>
                         </w:rPr>
-                        <w:t xml:space="preserve">+ </w:t>
-                      </w:r>
-                      <w:r>
-                        <w:rPr>
-                          <w:rFonts w:ascii="Times New Roman" w:eastAsiaTheme="majorEastAsia" w:hAnsi="Times New Roman" w:cs="Times New Roman"/>
-                          <w:iCs/>
-                          <w:sz w:val="32"/>
-                          <w:szCs w:val="32"/>
-                        </w:rPr>
-                        <w:t>Ấn</w:t>
-                      </w:r>
-                      <w:r>
-                        <w:rPr>
-                          <w:rFonts w:ascii="Times New Roman" w:eastAsiaTheme="majorEastAsia" w:hAnsi="Times New Roman" w:cs="Times New Roman"/>
-                          <w:iCs/>
-                          <w:sz w:val="32"/>
-                          <w:szCs w:val="32"/>
-                        </w:rPr>
-                        <w:t xml:space="preserve"> vào một danh mục sẽ mở ra màn danh sách của nó</w:t>
+                        <w:t>+ Ấn vào một danh mục sẽ mở ra màn danh sách của nó</w:t>
                       </w:r>
                     </w:p>
                     <w:p>
@@ -2360,10 +2611,10 @@
           <w:noProof/>
         </w:rPr>
         <w:drawing>
-          <wp:inline distT="0" distB="0" distL="0" distR="0" wp14:anchorId="70ECB2D3" wp14:editId="43952F87">
-            <wp:extent cx="3619500" cy="7181850"/>
-            <wp:effectExtent l="0" t="0" r="0" b="0"/>
-            <wp:docPr id="6" name="Picture 6"/>
+          <wp:inline distT="0" distB="0" distL="0" distR="0">
+            <wp:extent cx="2981741" cy="6182588"/>
+            <wp:effectExtent l="0" t="0" r="9525" b="8890"/>
+            <wp:docPr id="22" name="Picture 22"/>
             <wp:cNvGraphicFramePr>
               <a:graphicFrameLocks xmlns:a="http://schemas.openxmlformats.org/drawingml/2006/main" noChangeAspect="1"/>
             </wp:cNvGraphicFramePr>
@@ -2371,11 +2622,11 @@
               <a:graphicData uri="http://schemas.openxmlformats.org/drawingml/2006/picture">
                 <pic:pic xmlns:pic="http://schemas.openxmlformats.org/drawingml/2006/picture">
                   <pic:nvPicPr>
-                    <pic:cNvPr id="0" name="Screen Home.png"/>
+                    <pic:cNvPr id="0" name="home.png"/>
                     <pic:cNvPicPr/>
                   </pic:nvPicPr>
                   <pic:blipFill>
-                    <a:blip r:embed="rId13">
+                    <a:blip r:embed="rId14">
                       <a:extLst>
                         <a:ext uri="{28A0092B-C50C-407E-A947-70E740481C1C}">
                           <a14:useLocalDpi xmlns:a14="http://schemas.microsoft.com/office/drawing/2010/main" val="0"/>
@@ -2389,7 +2640,7 @@
                   <pic:spPr>
                     <a:xfrm>
                       <a:off x="0" y="0"/>
-                      <a:ext cx="3619500" cy="7181850"/>
+                      <a:ext cx="2981741" cy="6182588"/>
                     </a:xfrm>
                     <a:prstGeom prst="rect">
                       <a:avLst/>
@@ -2417,7 +2668,7 @@
         <mc:AlternateContent>
           <mc:Choice Requires="wps">
             <w:drawing>
-              <wp:anchor distT="0" distB="0" distL="114300" distR="114300" simplePos="0" relativeHeight="251665408" behindDoc="0" locked="0" layoutInCell="0" allowOverlap="1" wp14:anchorId="292F4E31" wp14:editId="16D780E6">
+              <wp:anchor distT="0" distB="0" distL="114300" distR="114300" simplePos="0" relativeHeight="251665408" behindDoc="0" locked="0" layoutInCell="0" allowOverlap="1" wp14:anchorId="1366F208" wp14:editId="6F5FCEA8">
                 <wp:simplePos x="0" y="0"/>
                 <wp:positionH relativeFrom="page">
                   <wp:posOffset>4558030</wp:posOffset>
@@ -2587,16 +2838,7 @@
                                 <w:sz w:val="32"/>
                                 <w:szCs w:val="32"/>
                               </w:rPr>
-                              <w:t xml:space="preserve">+ </w:t>
-                            </w:r>
-                            <w:r>
-                              <w:rPr>
-                                <w:rFonts w:ascii="Times New Roman" w:eastAsiaTheme="majorEastAsia" w:hAnsi="Times New Roman" w:cs="Times New Roman"/>
-                                <w:iCs/>
-                                <w:sz w:val="32"/>
-                                <w:szCs w:val="32"/>
-                              </w:rPr>
-                              <w:t>ĐĂNG BÀI MỚI</w:t>
+                              <w:t>+ ĐĂNG BÀI MỚI</w:t>
                             </w:r>
                           </w:p>
                           <w:p>
@@ -2617,16 +2859,7 @@
                                 <w:sz w:val="32"/>
                                 <w:szCs w:val="32"/>
                               </w:rPr>
-                              <w:t xml:space="preserve">+ </w:t>
-                            </w:r>
-                            <w:r>
-                              <w:rPr>
-                                <w:rFonts w:ascii="Times New Roman" w:eastAsiaTheme="majorEastAsia" w:hAnsi="Times New Roman" w:cs="Times New Roman"/>
-                                <w:iCs/>
-                                <w:sz w:val="32"/>
-                                <w:szCs w:val="32"/>
-                              </w:rPr>
-                              <w:t>Các bài đã đăng</w:t>
+                              <w:t>+ Các bài đã đăng</w:t>
                             </w:r>
                           </w:p>
                           <w:p>
@@ -2647,16 +2880,7 @@
                                 <w:sz w:val="32"/>
                                 <w:szCs w:val="32"/>
                               </w:rPr>
-                              <w:t>+</w:t>
-                            </w:r>
-                            <w:r>
-                              <w:rPr>
-                                <w:rFonts w:ascii="Times New Roman" w:eastAsiaTheme="majorEastAsia" w:hAnsi="Times New Roman" w:cs="Times New Roman"/>
-                                <w:iCs/>
-                                <w:sz w:val="32"/>
-                                <w:szCs w:val="32"/>
-                              </w:rPr>
-                              <w:t>Cài đặt</w:t>
+                              <w:t>+Cài đặt</w:t>
                             </w:r>
                           </w:p>
                           <w:p>
@@ -2809,16 +3033,7 @@
                           <w:sz w:val="32"/>
                           <w:szCs w:val="32"/>
                         </w:rPr>
-                        <w:t xml:space="preserve">+ </w:t>
-                      </w:r>
-                      <w:r>
-                        <w:rPr>
-                          <w:rFonts w:ascii="Times New Roman" w:eastAsiaTheme="majorEastAsia" w:hAnsi="Times New Roman" w:cs="Times New Roman"/>
-                          <w:iCs/>
-                          <w:sz w:val="32"/>
-                          <w:szCs w:val="32"/>
-                        </w:rPr>
-                        <w:t>ĐĂNG BÀI MỚI</w:t>
+                        <w:t>+ ĐĂNG BÀI MỚI</w:t>
                       </w:r>
                     </w:p>
                     <w:p>
@@ -2839,16 +3054,7 @@
                           <w:sz w:val="32"/>
                           <w:szCs w:val="32"/>
                         </w:rPr>
-                        <w:t xml:space="preserve">+ </w:t>
-                      </w:r>
-                      <w:r>
-                        <w:rPr>
-                          <w:rFonts w:ascii="Times New Roman" w:eastAsiaTheme="majorEastAsia" w:hAnsi="Times New Roman" w:cs="Times New Roman"/>
-                          <w:iCs/>
-                          <w:sz w:val="32"/>
-                          <w:szCs w:val="32"/>
-                        </w:rPr>
-                        <w:t>Các bài đã đăng</w:t>
+                        <w:t>+ Các bài đã đăng</w:t>
                       </w:r>
                     </w:p>
                     <w:p>
@@ -2869,16 +3075,7 @@
                           <w:sz w:val="32"/>
                           <w:szCs w:val="32"/>
                         </w:rPr>
-                        <w:t>+</w:t>
-                      </w:r>
-                      <w:r>
-                        <w:rPr>
-                          <w:rFonts w:ascii="Times New Roman" w:eastAsiaTheme="majorEastAsia" w:hAnsi="Times New Roman" w:cs="Times New Roman"/>
-                          <w:iCs/>
-                          <w:sz w:val="32"/>
-                          <w:szCs w:val="32"/>
-                        </w:rPr>
-                        <w:t>Cài đặt</w:t>
+                        <w:t>+Cài đặt</w:t>
                       </w:r>
                     </w:p>
                     <w:p>
@@ -2903,10 +3100,10 @@
           <w:noProof/>
         </w:rPr>
         <w:drawing>
-          <wp:inline distT="0" distB="0" distL="0" distR="0" wp14:anchorId="5A9CF64E" wp14:editId="52A1EDDE">
-            <wp:extent cx="3619500" cy="7181850"/>
-            <wp:effectExtent l="0" t="0" r="0" b="0"/>
-            <wp:docPr id="7" name="Picture 7"/>
+          <wp:inline distT="0" distB="0" distL="0" distR="0">
+            <wp:extent cx="3000794" cy="6125430"/>
+            <wp:effectExtent l="0" t="0" r="9525" b="8890"/>
+            <wp:docPr id="23" name="Picture 23"/>
             <wp:cNvGraphicFramePr>
               <a:graphicFrameLocks xmlns:a="http://schemas.openxmlformats.org/drawingml/2006/main" noChangeAspect="1"/>
             </wp:cNvGraphicFramePr>
@@ -2914,11 +3111,11 @@
               <a:graphicData uri="http://schemas.openxmlformats.org/drawingml/2006/picture">
                 <pic:pic xmlns:pic="http://schemas.openxmlformats.org/drawingml/2006/picture">
                   <pic:nvPicPr>
-                    <pic:cNvPr id="0" name="Screen Menu.png"/>
+                    <pic:cNvPr id="0" name="Menu.png"/>
                     <pic:cNvPicPr/>
                   </pic:nvPicPr>
                   <pic:blipFill>
-                    <a:blip r:embed="rId14">
+                    <a:blip r:embed="rId15">
                       <a:extLst>
                         <a:ext uri="{28A0092B-C50C-407E-A947-70E740481C1C}">
                           <a14:useLocalDpi xmlns:a14="http://schemas.microsoft.com/office/drawing/2010/main" val="0"/>
@@ -2932,7 +3129,7 @@
                   <pic:spPr>
                     <a:xfrm>
                       <a:off x="0" y="0"/>
-                      <a:ext cx="3619500" cy="7181850"/>
+                      <a:ext cx="3000794" cy="6125430"/>
                     </a:xfrm>
                     <a:prstGeom prst="rect">
                       <a:avLst/>
@@ -2962,7 +3159,7 @@
         <mc:AlternateContent>
           <mc:Choice Requires="wps">
             <w:drawing>
-              <wp:anchor distT="0" distB="0" distL="114300" distR="114300" simplePos="0" relativeHeight="251667456" behindDoc="0" locked="0" layoutInCell="0" allowOverlap="1" wp14:anchorId="118FFA5D" wp14:editId="5B847123">
+              <wp:anchor distT="0" distB="0" distL="114300" distR="114300" simplePos="0" relativeHeight="251667456" behindDoc="0" locked="0" layoutInCell="0" allowOverlap="1" wp14:anchorId="6AC688B8" wp14:editId="5D77ED42">
                 <wp:simplePos x="0" y="0"/>
                 <wp:positionH relativeFrom="page">
                   <wp:posOffset>4538980</wp:posOffset>
@@ -3102,16 +3299,7 @@
                                 <w:sz w:val="32"/>
                                 <w:szCs w:val="32"/>
                               </w:rPr>
-                              <w:t xml:space="preserve">+ </w:t>
-                            </w:r>
-                            <w:r>
-                              <w:rPr>
-                                <w:rFonts w:ascii="Times New Roman" w:eastAsiaTheme="majorEastAsia" w:hAnsi="Times New Roman" w:cs="Times New Roman"/>
-                                <w:iCs/>
-                                <w:sz w:val="32"/>
-                                <w:szCs w:val="32"/>
-                              </w:rPr>
-                              <w:t>Ấn vào một phần tử sẽ chuyển tới màn DETAIL</w:t>
+                              <w:t>+ Ấn vào một phần tử sẽ chuyển tới màn DETAIL</w:t>
                             </w:r>
                           </w:p>
                           <w:p>
@@ -3132,16 +3320,7 @@
                                 <w:sz w:val="32"/>
                                 <w:szCs w:val="32"/>
                               </w:rPr>
-                              <w:t xml:space="preserve">+ </w:t>
-                            </w:r>
-                            <w:r>
-                              <w:rPr>
-                                <w:rFonts w:ascii="Times New Roman" w:eastAsiaTheme="majorEastAsia" w:hAnsi="Times New Roman" w:cs="Times New Roman"/>
-                                <w:iCs/>
-                                <w:sz w:val="32"/>
-                                <w:szCs w:val="32"/>
-                              </w:rPr>
-                              <w:t>Ấn trở về màn HOME</w:t>
+                              <w:t>+ Ấn trở về màn HOME</w:t>
                             </w:r>
                           </w:p>
                           <w:p>
@@ -3272,16 +3451,7 @@
                           <w:sz w:val="32"/>
                           <w:szCs w:val="32"/>
                         </w:rPr>
-                        <w:t xml:space="preserve">+ </w:t>
-                      </w:r>
-                      <w:r>
-                        <w:rPr>
-                          <w:rFonts w:ascii="Times New Roman" w:eastAsiaTheme="majorEastAsia" w:hAnsi="Times New Roman" w:cs="Times New Roman"/>
-                          <w:iCs/>
-                          <w:sz w:val="32"/>
-                          <w:szCs w:val="32"/>
-                        </w:rPr>
-                        <w:t>Ấn vào một phần tử sẽ chuyển tới màn DETAIL</w:t>
+                        <w:t>+ Ấn vào một phần tử sẽ chuyển tới màn DETAIL</w:t>
                       </w:r>
                     </w:p>
                     <w:p>
@@ -3302,16 +3472,7 @@
                           <w:sz w:val="32"/>
                           <w:szCs w:val="32"/>
                         </w:rPr>
-                        <w:t xml:space="preserve">+ </w:t>
-                      </w:r>
-                      <w:r>
-                        <w:rPr>
-                          <w:rFonts w:ascii="Times New Roman" w:eastAsiaTheme="majorEastAsia" w:hAnsi="Times New Roman" w:cs="Times New Roman"/>
-                          <w:iCs/>
-                          <w:sz w:val="32"/>
-                          <w:szCs w:val="32"/>
-                        </w:rPr>
-                        <w:t>Ấn trở về màn HOME</w:t>
+                        <w:t>+ Ấn trở về màn HOME</w:t>
                       </w:r>
                     </w:p>
                     <w:p>
@@ -3339,15 +3500,16 @@
           </mc:Fallback>
         </mc:AlternateContent>
       </w:r>
+      <w:bookmarkStart w:id="4" w:name="_GoBack"/>
       <w:r>
         <w:rPr>
           <w:noProof/>
         </w:rPr>
         <w:drawing>
-          <wp:inline distT="0" distB="0" distL="0" distR="0" wp14:anchorId="0E0051CC" wp14:editId="3D4EC2B2">
-            <wp:extent cx="3619500" cy="7181850"/>
+          <wp:inline distT="0" distB="0" distL="0" distR="0">
+            <wp:extent cx="2972215" cy="6173061"/>
             <wp:effectExtent l="0" t="0" r="0" b="0"/>
-            <wp:docPr id="9" name="Picture 9"/>
+            <wp:docPr id="24" name="Picture 24"/>
             <wp:cNvGraphicFramePr>
               <a:graphicFrameLocks xmlns:a="http://schemas.openxmlformats.org/drawingml/2006/main" noChangeAspect="1"/>
             </wp:cNvGraphicFramePr>
@@ -3355,11 +3517,11 @@
               <a:graphicData uri="http://schemas.openxmlformats.org/drawingml/2006/picture">
                 <pic:pic xmlns:pic="http://schemas.openxmlformats.org/drawingml/2006/picture">
                   <pic:nvPicPr>
-                    <pic:cNvPr id="0" name="Screen Information.png"/>
+                    <pic:cNvPr id="0" name="List.png"/>
                     <pic:cNvPicPr/>
                   </pic:nvPicPr>
                   <pic:blipFill>
-                    <a:blip r:embed="rId15">
+                    <a:blip r:embed="rId16">
                       <a:extLst>
                         <a:ext uri="{28A0092B-C50C-407E-A947-70E740481C1C}">
                           <a14:useLocalDpi xmlns:a14="http://schemas.microsoft.com/office/drawing/2010/main" val="0"/>
@@ -3373,7 +3535,7 @@
                   <pic:spPr>
                     <a:xfrm>
                       <a:off x="0" y="0"/>
-                      <a:ext cx="3619500" cy="7181850"/>
+                      <a:ext cx="2972215" cy="6173061"/>
                     </a:xfrm>
                     <a:prstGeom prst="rect">
                       <a:avLst/>
@@ -3385,6 +3547,7 @@
           </wp:inline>
         </w:drawing>
       </w:r>
+      <w:bookmarkEnd w:id="4"/>
     </w:p>
     <w:p>
       <w:r>
@@ -3403,7 +3566,7 @@
         <mc:AlternateContent>
           <mc:Choice Requires="wps">
             <w:drawing>
-              <wp:anchor distT="0" distB="0" distL="114300" distR="114300" simplePos="0" relativeHeight="251669504" behindDoc="0" locked="0" layoutInCell="0" allowOverlap="1" wp14:anchorId="33263652" wp14:editId="5BFEA381">
+              <wp:anchor distT="0" distB="0" distL="114300" distR="114300" simplePos="0" relativeHeight="251669504" behindDoc="0" locked="0" layoutInCell="0" allowOverlap="1" wp14:anchorId="6FF7476A" wp14:editId="7C7B9BCD">
                 <wp:simplePos x="0" y="0"/>
                 <wp:positionH relativeFrom="page">
                   <wp:posOffset>4485640</wp:posOffset>
@@ -3492,7 +3655,7 @@
                                 <w:sz w:val="32"/>
                                 <w:szCs w:val="32"/>
                               </w:rPr>
-                              <w:t>MENU</w:t>
+                              <w:t>Đăng tin mới</w:t>
                             </w:r>
                             <w:r>
                               <w:rPr>
@@ -3687,7 +3850,7 @@
                           <w:sz w:val="32"/>
                           <w:szCs w:val="32"/>
                         </w:rPr>
-                        <w:t>MENU</w:t>
+                        <w:t>Đăng tin mới</w:t>
                       </w:r>
                       <w:r>
                         <w:rPr>
@@ -3835,7 +3998,7 @@
           <w:noProof/>
         </w:rPr>
         <w:drawing>
-          <wp:inline distT="0" distB="0" distL="0" distR="0" wp14:anchorId="2F54B1CE" wp14:editId="5F35EF32">
+          <wp:inline distT="0" distB="0" distL="0" distR="0" wp14:anchorId="2D14EFB3" wp14:editId="173C72FB">
             <wp:extent cx="3619500" cy="7181850"/>
             <wp:effectExtent l="0" t="0" r="0" b="0"/>
             <wp:docPr id="10" name="Picture 10"/>
@@ -3850,7 +4013,7 @@
                     <pic:cNvPicPr/>
                   </pic:nvPicPr>
                   <pic:blipFill>
-                    <a:blip r:embed="rId16">
+                    <a:blip r:embed="rId17">
                       <a:extLst>
                         <a:ext uri="{28A0092B-C50C-407E-A947-70E740481C1C}">
                           <a14:useLocalDpi xmlns:a14="http://schemas.microsoft.com/office/drawing/2010/main" val="0"/>
@@ -3887,7 +4050,7 @@
         <mc:AlternateContent>
           <mc:Choice Requires="wps">
             <w:drawing>
-              <wp:anchor distT="0" distB="0" distL="114300" distR="114300" simplePos="0" relativeHeight="251671552" behindDoc="0" locked="0" layoutInCell="0" allowOverlap="1" wp14:anchorId="2A6E733C" wp14:editId="6A47A05B">
+              <wp:anchor distT="0" distB="0" distL="114300" distR="114300" simplePos="0" relativeHeight="251671552" behindDoc="0" locked="0" layoutInCell="0" allowOverlap="1" wp14:anchorId="0513CF91" wp14:editId="640EB2FC">
                 <wp:simplePos x="0" y="0"/>
                 <wp:positionH relativeFrom="page">
                   <wp:posOffset>4512945</wp:posOffset>
@@ -4036,16 +4199,7 @@
                                 <w:sz w:val="32"/>
                                 <w:szCs w:val="32"/>
                               </w:rPr>
-                              <w:t xml:space="preserve">+ </w:t>
-                            </w:r>
-                            <w:r>
-                              <w:rPr>
-                                <w:rFonts w:ascii="Times New Roman" w:eastAsiaTheme="majorEastAsia" w:hAnsi="Times New Roman" w:cs="Times New Roman"/>
-                                <w:iCs/>
-                                <w:sz w:val="32"/>
-                                <w:szCs w:val="32"/>
-                              </w:rPr>
-                              <w:t>Mở ra menu khi ấn vào icon</w:t>
+                              <w:t>+ Mở ra menu khi ấn vào icon</w:t>
                             </w:r>
                           </w:p>
                           <w:p>
@@ -4066,16 +4220,7 @@
                                 <w:sz w:val="32"/>
                                 <w:szCs w:val="32"/>
                               </w:rPr>
-                              <w:t xml:space="preserve">+ </w:t>
-                            </w:r>
-                            <w:r>
-                              <w:rPr>
-                                <w:rFonts w:ascii="Times New Roman" w:eastAsiaTheme="majorEastAsia" w:hAnsi="Times New Roman" w:cs="Times New Roman"/>
-                                <w:iCs/>
-                                <w:sz w:val="32"/>
-                                <w:szCs w:val="32"/>
-                              </w:rPr>
-                              <w:t>Trở về màn list khi trước</w:t>
+                              <w:t>+ Trở về màn list khi trước</w:t>
                             </w:r>
                           </w:p>
                           <w:p>
@@ -4219,16 +4364,7 @@
                           <w:sz w:val="32"/>
                           <w:szCs w:val="32"/>
                         </w:rPr>
-                        <w:t xml:space="preserve">+ </w:t>
-                      </w:r>
-                      <w:r>
-                        <w:rPr>
-                          <w:rFonts w:ascii="Times New Roman" w:eastAsiaTheme="majorEastAsia" w:hAnsi="Times New Roman" w:cs="Times New Roman"/>
-                          <w:iCs/>
-                          <w:sz w:val="32"/>
-                          <w:szCs w:val="32"/>
-                        </w:rPr>
-                        <w:t>Mở ra menu khi ấn vào icon</w:t>
+                        <w:t>+ Mở ra menu khi ấn vào icon</w:t>
                       </w:r>
                     </w:p>
                     <w:p>
@@ -4249,16 +4385,7 @@
                           <w:sz w:val="32"/>
                           <w:szCs w:val="32"/>
                         </w:rPr>
-                        <w:t xml:space="preserve">+ </w:t>
-                      </w:r>
-                      <w:r>
-                        <w:rPr>
-                          <w:rFonts w:ascii="Times New Roman" w:eastAsiaTheme="majorEastAsia" w:hAnsi="Times New Roman" w:cs="Times New Roman"/>
-                          <w:iCs/>
-                          <w:sz w:val="32"/>
-                          <w:szCs w:val="32"/>
-                        </w:rPr>
-                        <w:t>Trở về màn list khi trước</w:t>
+                        <w:t>+ Trở về màn list khi trước</w:t>
                       </w:r>
                     </w:p>
                     <w:p>
@@ -4295,7 +4422,7 @@
           <w:noProof/>
         </w:rPr>
         <w:drawing>
-          <wp:inline distT="0" distB="0" distL="0" distR="0" wp14:anchorId="3BAB0DB2" wp14:editId="2C3939E3">
+          <wp:inline distT="0" distB="0" distL="0" distR="0" wp14:anchorId="22F54810" wp14:editId="36DA5179">
             <wp:extent cx="3619500" cy="7181850"/>
             <wp:effectExtent l="0" t="0" r="0" b="0"/>
             <wp:docPr id="11" name="Picture 11"/>
@@ -4310,7 +4437,7 @@
                     <pic:cNvPicPr/>
                   </pic:nvPicPr>
                   <pic:blipFill>
-                    <a:blip r:embed="rId17">
+                    <a:blip r:embed="rId18">
                       <a:extLst>
                         <a:ext uri="{28A0092B-C50C-407E-A947-70E740481C1C}">
                           <a14:useLocalDpi xmlns:a14="http://schemas.microsoft.com/office/drawing/2010/main" val="0"/>
@@ -4352,7 +4479,7 @@
         <mc:AlternateContent>
           <mc:Choice Requires="wps">
             <w:drawing>
-              <wp:anchor distT="0" distB="0" distL="114300" distR="114300" simplePos="0" relativeHeight="251673600" behindDoc="0" locked="0" layoutInCell="0" allowOverlap="1" wp14:anchorId="75989D5A" wp14:editId="7AD97124">
+              <wp:anchor distT="0" distB="0" distL="114300" distR="114300" simplePos="0" relativeHeight="251673600" behindDoc="0" locked="0" layoutInCell="0" allowOverlap="1" wp14:anchorId="7074699E" wp14:editId="3D04CA5C">
                 <wp:simplePos x="0" y="0"/>
                 <wp:positionH relativeFrom="page">
                   <wp:posOffset>4752975</wp:posOffset>
@@ -4422,17 +4549,7 @@
                                 <w:sz w:val="32"/>
                                 <w:szCs w:val="32"/>
                               </w:rPr>
-                              <w:t xml:space="preserve">      </w:t>
-                            </w:r>
-                            <w:r>
-                              <w:rPr>
-                                <w:rFonts w:ascii="Times New Roman" w:eastAsiaTheme="majorEastAsia" w:hAnsi="Times New Roman" w:cs="Times New Roman"/>
-                                <w:b/>
-                                <w:iCs/>
-                                <w:sz w:val="32"/>
-                                <w:szCs w:val="32"/>
-                              </w:rPr>
-                              <w:t>CÁC TIN ĐÃ LƯU</w:t>
+                              <w:t xml:space="preserve">      CÁC TIN ĐÃ LƯU</w:t>
                             </w:r>
                             <w:r>
                               <w:rPr>
@@ -4595,17 +4712,7 @@
                           <w:sz w:val="32"/>
                           <w:szCs w:val="32"/>
                         </w:rPr>
-                        <w:t xml:space="preserve">      </w:t>
-                      </w:r>
-                      <w:r>
-                        <w:rPr>
-                          <w:rFonts w:ascii="Times New Roman" w:eastAsiaTheme="majorEastAsia" w:hAnsi="Times New Roman" w:cs="Times New Roman"/>
-                          <w:b/>
-                          <w:iCs/>
-                          <w:sz w:val="32"/>
-                          <w:szCs w:val="32"/>
-                        </w:rPr>
-                        <w:t>CÁC TIN ĐÃ LƯU</w:t>
+                        <w:t xml:space="preserve">      CÁC TIN ĐÃ LƯU</w:t>
                       </w:r>
                       <w:r>
                         <w:rPr>
@@ -4740,7 +4847,7 @@
           <w:noProof/>
         </w:rPr>
         <w:drawing>
-          <wp:inline distT="0" distB="0" distL="0" distR="0" wp14:anchorId="6CE9C3C9" wp14:editId="5F08F47F">
+          <wp:inline distT="0" distB="0" distL="0" distR="0" wp14:anchorId="7BD3FDEA" wp14:editId="0EC0F9B0">
             <wp:extent cx="3619500" cy="7181850"/>
             <wp:effectExtent l="0" t="0" r="0" b="0"/>
             <wp:docPr id="12" name="Picture 12"/>
@@ -4755,7 +4862,7 @@
                     <pic:cNvPicPr/>
                   </pic:nvPicPr>
                   <pic:blipFill>
-                    <a:blip r:embed="rId18">
+                    <a:blip r:embed="rId19">
                       <a:extLst>
                         <a:ext uri="{28A0092B-C50C-407E-A947-70E740481C1C}">
                           <a14:useLocalDpi xmlns:a14="http://schemas.microsoft.com/office/drawing/2010/main" val="0"/>
@@ -4783,7 +4890,7 @@
       </w:r>
     </w:p>
     <w:sectPr>
-      <w:footerReference w:type="default" r:id="rId19"/>
+      <w:footerReference w:type="default" r:id="rId20"/>
       <w:pgSz w:w="12240" w:h="15840"/>
       <w:pgMar w:top="810" w:right="1440" w:bottom="1440" w:left="1440" w:header="720" w:footer="720" w:gutter="0"/>
       <w:cols w:space="720"/>
@@ -4852,7 +4959,7 @@
           <w:rPr>
             <w:noProof/>
           </w:rPr>
-          <w:t>1</w:t>
+          <w:t>9</w:t>
         </w:r>
         <w:r>
           <w:rPr>
@@ -4902,6 +5009,1036 @@
     <w:rPrDefault>
       <w:rPr>
         <w:rFonts w:asciiTheme="minorHAnsi" w:eastAsiaTheme="minorHAnsi" w:hAnsiTheme="minorHAnsi" w:cstheme="minorBidi"/>
+        <w:sz w:val="22"/>
+        <w:szCs w:val="22"/>
+        <w:lang w:val="en-US" w:eastAsia="en-US" w:bidi="ar-SA"/>
+      </w:rPr>
+    </w:rPrDefault>
+    <w:pPrDefault>
+      <w:pPr>
+        <w:spacing w:after="200" w:line="276" w:lineRule="auto"/>
+      </w:pPr>
+    </w:pPrDefault>
+  </w:docDefaults>
+  <w:latentStyles w:defLockedState="0" w:defUIPriority="99" w:defSemiHidden="1" w:defUnhideWhenUsed="1" w:defQFormat="0" w:count="267">
+    <w:lsdException w:name="Normal" w:semiHidden="0" w:uiPriority="0" w:unhideWhenUsed="0" w:qFormat="1"/>
+    <w:lsdException w:name="heading 1" w:semiHidden="0" w:uiPriority="9" w:unhideWhenUsed="0" w:qFormat="1"/>
+    <w:lsdException w:name="heading 2" w:uiPriority="9" w:qFormat="1"/>
+    <w:lsdException w:name="heading 3" w:uiPriority="9" w:qFormat="1"/>
+    <w:lsdException w:name="heading 4" w:uiPriority="9" w:qFormat="1"/>
+    <w:lsdException w:name="heading 5" w:uiPriority="9" w:qFormat="1"/>
+    <w:lsdException w:name="heading 6" w:uiPriority="9" w:qFormat="1"/>
+    <w:lsdException w:name="heading 7" w:uiPriority="9" w:qFormat="1"/>
+    <w:lsdException w:name="heading 8" w:uiPriority="9" w:qFormat="1"/>
+    <w:lsdException w:name="heading 9" w:uiPriority="9" w:qFormat="1"/>
+    <w:lsdException w:name="toc 1" w:uiPriority="39" w:qFormat="1"/>
+    <w:lsdException w:name="toc 2" w:uiPriority="39" w:qFormat="1"/>
+    <w:lsdException w:name="toc 3" w:uiPriority="39" w:qFormat="1"/>
+    <w:lsdException w:name="toc 4" w:uiPriority="39"/>
+    <w:lsdException w:name="toc 5" w:uiPriority="39"/>
+    <w:lsdException w:name="toc 6" w:uiPriority="39"/>
+    <w:lsdException w:name="toc 7" w:uiPriority="39"/>
+    <w:lsdException w:name="toc 8" w:uiPriority="39"/>
+    <w:lsdException w:name="toc 9" w:uiPriority="39"/>
+    <w:lsdException w:name="caption" w:uiPriority="35" w:qFormat="1"/>
+    <w:lsdException w:name="Title" w:semiHidden="0" w:uiPriority="10" w:unhideWhenUsed="0" w:qFormat="1"/>
+    <w:lsdException w:name="Default Paragraph Font" w:uiPriority="1"/>
+    <w:lsdException w:name="Subtitle" w:semiHidden="0" w:uiPriority="11" w:unhideWhenUsed="0" w:qFormat="1"/>
+    <w:lsdException w:name="Strong" w:semiHidden="0" w:uiPriority="22" w:unhideWhenUsed="0" w:qFormat="1"/>
+    <w:lsdException w:name="Emphasis" w:semiHidden="0" w:uiPriority="20" w:unhideWhenUsed="0" w:qFormat="1"/>
+    <w:lsdException w:name="Table Grid" w:semiHidden="0" w:uiPriority="59" w:unhideWhenUsed="0"/>
+    <w:lsdException w:name="Placeholder Text" w:unhideWhenUsed="0"/>
+    <w:lsdException w:name="No Spacing" w:semiHidden="0" w:uiPriority="1" w:unhideWhenUsed="0" w:qFormat="1"/>
+    <w:lsdException w:name="Light Shading" w:semiHidden="0" w:uiPriority="60" w:unhideWhenUsed="0"/>
+    <w:lsdException w:name="Light List" w:semiHidden="0" w:uiPriority="61" w:unhideWhenUsed="0"/>
+    <w:lsdException w:name="Light Grid" w:semiHidden="0" w:uiPriority="62" w:unhideWhenUsed="0"/>
+    <w:lsdException w:name="Medium Shading 1" w:semiHidden="0" w:uiPriority="63" w:unhideWhenUsed="0"/>
+    <w:lsdException w:name="Medium Shading 2" w:semiHidden="0" w:uiPriority="64" w:unhideWhenUsed="0"/>
+    <w:lsdException w:name="Medium List 1" w:semiHidden="0" w:uiPriority="65" w:unhideWhenUsed="0"/>
+    <w:lsdException w:name="Medium List 2" w:semiHidden="0" w:uiPriority="66" w:unhideWhenUsed="0"/>
+    <w:lsdException w:name="Medium Grid 1" w:semiHidden="0" w:uiPriority="67" w:unhideWhenUsed="0"/>
+    <w:lsdException w:name="Medium Grid 2" w:semiHidden="0" w:uiPriority="68" w:unhideWhenUsed="0"/>
+    <w:lsdException w:name="Medium Grid 3" w:semiHidden="0" w:uiPriority="69" w:unhideWhenUsed="0"/>
+    <w:lsdException w:name="Dark List" w:semiHidden="0" w:uiPriority="70" w:unhideWhenUsed="0"/>
+    <w:lsdException w:name="Colorful Shading" w:semiHidden="0" w:uiPriority="71" w:unhideWhenUsed="0"/>
+    <w:lsdException w:name="Colorful List" w:semiHidden="0" w:uiPriority="72" w:unhideWhenUsed="0"/>
+    <w:lsdException w:name="Colorful Grid" w:semiHidden="0" w:uiPriority="73" w:unhideWhenUsed="0"/>
+    <w:lsdException w:name="Light Shading Accent 1" w:semiHidden="0" w:uiPriority="60" w:unhideWhenUsed="0"/>
+    <w:lsdException w:name="Light List Accent 1" w:semiHidden="0" w:uiPriority="61" w:unhideWhenUsed="0"/>
+    <w:lsdException w:name="Light Grid Accent 1" w:semiHidden="0" w:uiPriority="62" w:unhideWhenUsed="0"/>
+    <w:lsdException w:name="Medium Shading 1 Accent 1" w:semiHidden="0" w:uiPriority="63" w:unhideWhenUsed="0"/>
+    <w:lsdException w:name="Medium Shading 2 Accent 1" w:semiHidden="0" w:uiPriority="64" w:unhideWhenUsed="0"/>
+    <w:lsdException w:name="Medium List 1 Accent 1" w:semiHidden="0" w:uiPriority="65" w:unhideWhenUsed="0"/>
+    <w:lsdException w:name="Revision" w:unhideWhenUsed="0"/>
+    <w:lsdException w:name="List Paragraph" w:semiHidden="0" w:uiPriority="34" w:unhideWhenUsed="0" w:qFormat="1"/>
+    <w:lsdException w:name="Quote" w:semiHidden="0" w:uiPriority="29" w:unhideWhenUsed="0" w:qFormat="1"/>
+    <w:lsdException w:name="Intense Quote" w:semiHidden="0" w:uiPriority="30" w:unhideWhenUsed="0" w:qFormat="1"/>
+    <w:lsdException w:name="Medium List 2 Accent 1" w:semiHidden="0" w:uiPriority="66" w:unhideWhenUsed="0"/>
+    <w:lsdException w:name="Medium Grid 1 Accent 1" w:semiHidden="0" w:uiPriority="67" w:unhideWhenUsed="0"/>
+    <w:lsdException w:name="Medium Grid 2 Accent 1" w:semiHidden="0" w:uiPriority="68" w:unhideWhenUsed="0"/>
+    <w:lsdException w:name="Medium Grid 3 Accent 1" w:semiHidden="0" w:uiPriority="69" w:unhideWhenUsed="0"/>
+    <w:lsdException w:name="Dark List Accent 1" w:semiHidden="0" w:uiPriority="70" w:unhideWhenUsed="0"/>
+    <w:lsdException w:name="Colorful Shading Accent 1" w:semiHidden="0" w:uiPriority="71" w:unhideWhenUsed="0"/>
+    <w:lsdException w:name="Colorful List Accent 1" w:semiHidden="0" w:uiPriority="72" w:unhideWhenUsed="0"/>
+    <w:lsdException w:name="Colorful Grid Accent 1" w:semiHidden="0" w:uiPriority="73" w:unhideWhenUsed="0"/>
+    <w:lsdException w:name="Light Shading Accent 2" w:semiHidden="0" w:uiPriority="60" w:unhideWhenUsed="0"/>
+    <w:lsdException w:name="Light List Accent 2" w:semiHidden="0" w:uiPriority="61" w:unhideWhenUsed="0"/>
+    <w:lsdException w:name="Light Grid Accent 2" w:semiHidden="0" w:uiPriority="62" w:unhideWhenUsed="0"/>
+    <w:lsdException w:name="Medium Shading 1 Accent 2" w:semiHidden="0" w:uiPriority="63" w:unhideWhenUsed="0"/>
+    <w:lsdException w:name="Medium Shading 2 Accent 2" w:semiHidden="0" w:uiPriority="64" w:unhideWhenUsed="0"/>
+    <w:lsdException w:name="Medium List 1 Accent 2" w:semiHidden="0" w:uiPriority="65" w:unhideWhenUsed="0"/>
+    <w:lsdException w:name="Medium List 2 Accent 2" w:semiHidden="0" w:uiPriority="66" w:unhideWhenUsed="0"/>
+    <w:lsdException w:name="Medium Grid 1 Accent 2" w:semiHidden="0" w:uiPriority="67" w:unhideWhenUsed="0"/>
+    <w:lsdException w:name="Medium Grid 2 Accent 2" w:semiHidden="0" w:uiPriority="68" w:unhideWhenUsed="0"/>
+    <w:lsdException w:name="Medium Grid 3 Accent 2" w:semiHidden="0" w:uiPriority="69" w:unhideWhenUsed="0"/>
+    <w:lsdException w:name="Dark List Accent 2" w:semiHidden="0" w:uiPriority="70" w:unhideWhenUsed="0"/>
+    <w:lsdException w:name="Colorful Shading Accent 2" w:semiHidden="0" w:uiPriority="71" w:unhideWhenUsed="0"/>
+    <w:lsdException w:name="Colorful List Accent 2" w:semiHidden="0" w:uiPriority="72" w:unhideWhenUsed="0"/>
+    <w:lsdException w:name="Colorful Grid Accent 2" w:semiHidden="0" w:uiPriority="73" w:unhideWhenUsed="0"/>
+    <w:lsdException w:name="Light Shading Accent 3" w:semiHidden="0" w:uiPriority="60" w:unhideWhenUsed="0"/>
+    <w:lsdException w:name="Light List Accent 3" w:semiHidden="0" w:uiPriority="61" w:unhideWhenUsed="0"/>
+    <w:lsdException w:name="Light Grid Accent 3" w:semiHidden="0" w:uiPriority="62" w:unhideWhenUsed="0"/>
+    <w:lsdException w:name="Medium Shading 1 Accent 3" w:semiHidden="0" w:uiPriority="63" w:unhideWhenUsed="0"/>
+    <w:lsdException w:name="Medium Shading 2 Accent 3" w:semiHidden="0" w:uiPriority="64" w:unhideWhenUsed="0"/>
+    <w:lsdException w:name="Medium List 1 Accent 3" w:semiHidden="0" w:uiPriority="65" w:unhideWhenUsed="0"/>
+    <w:lsdException w:name="Medium List 2 Accent 3" w:semiHidden="0" w:uiPriority="66" w:unhideWhenUsed="0"/>
+    <w:lsdException w:name="Medium Grid 1 Accent 3" w:semiHidden="0" w:uiPriority="67" w:unhideWhenUsed="0"/>
+    <w:lsdException w:name="Medium Grid 2 Accent 3" w:semiHidden="0" w:uiPriority="68" w:unhideWhenUsed="0"/>
+    <w:lsdException w:name="Medium Grid 3 Accent 3" w:semiHidden="0" w:uiPriority="69" w:unhideWhenUsed="0"/>
+    <w:lsdException w:name="Dark List Accent 3" w:semiHidden="0" w:uiPriority="70" w:unhideWhenUsed="0"/>
+    <w:lsdException w:name="Colorful Shading Accent 3" w:semiHidden="0" w:uiPriority="71" w:unhideWhenUsed="0"/>
+    <w:lsdException w:name="Colorful List Accent 3" w:semiHidden="0" w:uiPriority="72" w:unhideWhenUsed="0"/>
+    <w:lsdException w:name="Colorful Grid Accent 3" w:semiHidden="0" w:uiPriority="73" w:unhideWhenUsed="0"/>
+    <w:lsdException w:name="Light Shading Accent 4" w:semiHidden="0" w:uiPriority="60" w:unhideWhenUsed="0"/>
+    <w:lsdException w:name="Light List Accent 4" w:semiHidden="0" w:uiPriority="61" w:unhideWhenUsed="0"/>
+    <w:lsdException w:name="Light Grid Accent 4" w:semiHidden="0" w:uiPriority="62" w:unhideWhenUsed="0"/>
+    <w:lsdException w:name="Medium Shading 1 Accent 4" w:semiHidden="0" w:uiPriority="63" w:unhideWhenUsed="0"/>
+    <w:lsdException w:name="Medium Shading 2 Accent 4" w:semiHidden="0" w:uiPriority="64" w:unhideWhenUsed="0"/>
+    <w:lsdException w:name="Medium List 1 Accent 4" w:semiHidden="0" w:uiPriority="65" w:unhideWhenUsed="0"/>
+    <w:lsdException w:name="Medium List 2 Accent 4" w:semiHidden="0" w:uiPriority="66" w:unhideWhenUsed="0"/>
+    <w:lsdException w:name="Medium Grid 1 Accent 4" w:semiHidden="0" w:uiPriority="67" w:unhideWhenUsed="0"/>
+    <w:lsdException w:name="Medium Grid 2 Accent 4" w:semiHidden="0" w:uiPriority="68" w:unhideWhenUsed="0"/>
+    <w:lsdException w:name="Medium Grid 3 Accent 4" w:semiHidden="0" w:uiPriority="69" w:unhideWhenUsed="0"/>
+    <w:lsdException w:name="Dark List Accent 4" w:semiHidden="0" w:uiPriority="70" w:unhideWhenUsed="0"/>
+    <w:lsdException w:name="Colorful Shading Accent 4" w:semiHidden="0" w:uiPriority="71" w:unhideWhenUsed="0"/>
+    <w:lsdException w:name="Colorful List Accent 4" w:semiHidden="0" w:uiPriority="72" w:unhideWhenUsed="0"/>
+    <w:lsdException w:name="Colorful Grid Accent 4" w:semiHidden="0" w:uiPriority="73" w:unhideWhenUsed="0"/>
+    <w:lsdException w:name="Light Shading Accent 5" w:semiHidden="0" w:uiPriority="60" w:unhideWhenUsed="0"/>
+    <w:lsdException w:name="Light List Accent 5" w:semiHidden="0" w:uiPriority="61" w:unhideWhenUsed="0"/>
+    <w:lsdException w:name="Light Grid Accent 5" w:semiHidden="0" w:uiPriority="62" w:unhideWhenUsed="0"/>
+    <w:lsdException w:name="Medium Shading 1 Accent 5" w:semiHidden="0" w:uiPriority="63" w:unhideWhenUsed="0"/>
+    <w:lsdException w:name="Medium Shading 2 Accent 5" w:semiHidden="0" w:uiPriority="64" w:unhideWhenUsed="0"/>
+    <w:lsdException w:name="Medium List 1 Accent 5" w:semiHidden="0" w:uiPriority="65" w:unhideWhenUsed="0"/>
+    <w:lsdException w:name="Medium List 2 Accent 5" w:semiHidden="0" w:uiPriority="66" w:unhideWhenUsed="0"/>
+    <w:lsdException w:name="Medium Grid 1 Accent 5" w:semiHidden="0" w:uiPriority="67" w:unhideWhenUsed="0"/>
+    <w:lsdException w:name="Medium Grid 2 Accent 5" w:semiHidden="0" w:uiPriority="68" w:unhideWhenUsed="0"/>
+    <w:lsdException w:name="Medium Grid 3 Accent 5" w:semiHidden="0" w:uiPriority="69" w:unhideWhenUsed="0"/>
+    <w:lsdException w:name="Dark List Accent 5" w:semiHidden="0" w:uiPriority="70" w:unhideWhenUsed="0"/>
+    <w:lsdException w:name="Colorful Shading Accent 5" w:semiHidden="0" w:uiPriority="71" w:unhideWhenUsed="0"/>
+    <w:lsdException w:name="Colorful List Accent 5" w:semiHidden="0" w:uiPriority="72" w:unhideWhenUsed="0"/>
+    <w:lsdException w:name="Colorful Grid Accent 5" w:semiHidden="0" w:uiPriority="73" w:unhideWhenUsed="0"/>
+    <w:lsdException w:name="Light Shading Accent 6" w:semiHidden="0" w:uiPriority="60" w:unhideWhenUsed="0"/>
+    <w:lsdException w:name="Light List Accent 6" w:semiHidden="0" w:uiPriority="61" w:unhideWhenUsed="0"/>
+    <w:lsdException w:name="Light Grid Accent 6" w:semiHidden="0" w:uiPriority="62" w:unhideWhenUsed="0"/>
+    <w:lsdException w:name="Medium Shading 1 Accent 6" w:semiHidden="0" w:uiPriority="63" w:unhideWhenUsed="0"/>
+    <w:lsdException w:name="Medium Shading 2 Accent 6" w:semiHidden="0" w:uiPriority="64" w:unhideWhenUsed="0"/>
+    <w:lsdException w:name="Medium List 1 Accent 6" w:semiHidden="0" w:uiPriority="65" w:unhideWhenUsed="0"/>
+    <w:lsdException w:name="Medium List 2 Accent 6" w:semiHidden="0" w:uiPriority="66" w:unhideWhenUsed="0"/>
+    <w:lsdException w:name="Medium Grid 1 Accent 6" w:semiHidden="0" w:uiPriority="67" w:unhideWhenUsed="0"/>
+    <w:lsdException w:name="Medium Grid 2 Accent 6" w:semiHidden="0" w:uiPriority="68" w:unhideWhenUsed="0"/>
+    <w:lsdException w:name="Medium Grid 3 Accent 6" w:semiHidden="0" w:uiPriority="69" w:unhideWhenUsed="0"/>
+    <w:lsdException w:name="Dark List Accent 6" w:semiHidden="0" w:uiPriority="70" w:unhideWhenUsed="0"/>
+    <w:lsdException w:name="Colorful Shading Accent 6" w:semiHidden="0" w:uiPriority="71" w:unhideWhenUsed="0"/>
+    <w:lsdException w:name="Colorful List Accent 6" w:semiHidden="0" w:uiPriority="72" w:unhideWhenUsed="0"/>
+    <w:lsdException w:name="Colorful Grid Accent 6" w:semiHidden="0" w:uiPriority="73" w:unhideWhenUsed="0"/>
+    <w:lsdException w:name="Subtle Emphasis" w:semiHidden="0" w:uiPriority="19" w:unhideWhenUsed="0" w:qFormat="1"/>
+    <w:lsdException w:name="Intense Emphasis" w:semiHidden="0" w:uiPriority="21" w:unhideWhenUsed="0" w:qFormat="1"/>
+    <w:lsdException w:name="Subtle Reference" w:semiHidden="0" w:uiPriority="31" w:unhideWhenUsed="0" w:qFormat="1"/>
+    <w:lsdException w:name="Intense Reference" w:semiHidden="0" w:uiPriority="32" w:unhideWhenUsed="0" w:qFormat="1"/>
+    <w:lsdException w:name="Book Title" w:semiHidden="0" w:uiPriority="33" w:unhideWhenUsed="0" w:qFormat="1"/>
+    <w:lsdException w:name="Bibliography" w:uiPriority="37"/>
+    <w:lsdException w:name="TOC Heading" w:uiPriority="39" w:qFormat="1"/>
+  </w:latentStyles>
+  <w:style w:type="paragraph" w:default="1" w:styleId="Normal">
+    <w:name w:val="Normal"/>
+    <w:qFormat/>
+  </w:style>
+  <w:style w:type="paragraph" w:styleId="Heading1">
+    <w:name w:val="heading 1"/>
+    <w:basedOn w:val="Normal"/>
+    <w:next w:val="Normal"/>
+    <w:link w:val="Heading1Char"/>
+    <w:uiPriority w:val="9"/>
+    <w:qFormat/>
+    <w:rsid w:val="009227C6"/>
+    <w:pPr>
+      <w:keepNext/>
+      <w:keepLines/>
+      <w:spacing w:before="480" w:after="0"/>
+      <w:outlineLvl w:val="0"/>
+    </w:pPr>
+    <w:rPr>
+      <w:rFonts w:asciiTheme="majorHAnsi" w:eastAsiaTheme="majorEastAsia" w:hAnsiTheme="majorHAnsi" w:cstheme="majorBidi"/>
+      <w:b/>
+      <w:bCs/>
+      <w:color w:val="365F91" w:themeColor="accent1" w:themeShade="BF"/>
+      <w:sz w:val="28"/>
+      <w:szCs w:val="28"/>
+    </w:rPr>
+  </w:style>
+  <w:style w:type="paragraph" w:styleId="Heading2">
+    <w:name w:val="heading 2"/>
+    <w:basedOn w:val="Normal"/>
+    <w:next w:val="Normal"/>
+    <w:link w:val="Heading2Char"/>
+    <w:uiPriority w:val="9"/>
+    <w:unhideWhenUsed/>
+    <w:qFormat/>
+    <w:rsid w:val="00FA1FED"/>
+    <w:pPr>
+      <w:keepNext/>
+      <w:keepLines/>
+      <w:spacing w:before="200" w:after="0"/>
+      <w:outlineLvl w:val="1"/>
+    </w:pPr>
+    <w:rPr>
+      <w:rFonts w:asciiTheme="majorHAnsi" w:eastAsiaTheme="majorEastAsia" w:hAnsiTheme="majorHAnsi" w:cstheme="majorBidi"/>
+      <w:b/>
+      <w:bCs/>
+      <w:color w:val="4F81BD" w:themeColor="accent1"/>
+      <w:sz w:val="26"/>
+      <w:szCs w:val="26"/>
+    </w:rPr>
+  </w:style>
+  <w:style w:type="paragraph" w:styleId="Heading3">
+    <w:name w:val="heading 3"/>
+    <w:basedOn w:val="Normal"/>
+    <w:next w:val="Normal"/>
+    <w:link w:val="Heading3Char"/>
+    <w:uiPriority w:val="9"/>
+    <w:semiHidden/>
+    <w:unhideWhenUsed/>
+    <w:qFormat/>
+    <w:rsid w:val="00FA1FED"/>
+    <w:pPr>
+      <w:keepNext/>
+      <w:keepLines/>
+      <w:spacing w:before="200" w:after="0"/>
+      <w:outlineLvl w:val="2"/>
+    </w:pPr>
+    <w:rPr>
+      <w:rFonts w:asciiTheme="majorHAnsi" w:eastAsiaTheme="majorEastAsia" w:hAnsiTheme="majorHAnsi" w:cstheme="majorBidi"/>
+      <w:b/>
+      <w:bCs/>
+      <w:color w:val="4F81BD" w:themeColor="accent1"/>
+    </w:rPr>
+  </w:style>
+  <w:style w:type="character" w:default="1" w:styleId="DefaultParagraphFont">
+    <w:name w:val="Default Paragraph Font"/>
+    <w:uiPriority w:val="1"/>
+    <w:unhideWhenUsed/>
+  </w:style>
+  <w:style w:type="table" w:default="1" w:styleId="TableNormal">
+    <w:name w:val="Normal Table"/>
+    <w:uiPriority w:val="99"/>
+    <w:semiHidden/>
+    <w:unhideWhenUsed/>
+    <w:tblPr>
+      <w:tblInd w:w="0" w:type="dxa"/>
+      <w:tblCellMar>
+        <w:top w:w="0" w:type="dxa"/>
+        <w:left w:w="108" w:type="dxa"/>
+        <w:bottom w:w="0" w:type="dxa"/>
+        <w:right w:w="108" w:type="dxa"/>
+      </w:tblCellMar>
+    </w:tblPr>
+  </w:style>
+  <w:style w:type="numbering" w:default="1" w:styleId="NoList">
+    <w:name w:val="No List"/>
+    <w:uiPriority w:val="99"/>
+    <w:semiHidden/>
+    <w:unhideWhenUsed/>
+  </w:style>
+  <w:style w:type="paragraph" w:styleId="BalloonText">
+    <w:name w:val="Balloon Text"/>
+    <w:basedOn w:val="Normal"/>
+    <w:link w:val="BalloonTextChar"/>
+    <w:uiPriority w:val="99"/>
+    <w:semiHidden/>
+    <w:unhideWhenUsed/>
+    <w:rsid w:val="000D1E0F"/>
+    <w:pPr>
+      <w:spacing w:after="0" w:line="240" w:lineRule="auto"/>
+    </w:pPr>
+    <w:rPr>
+      <w:rFonts w:ascii="Tahoma" w:hAnsi="Tahoma" w:cs="Tahoma"/>
+      <w:sz w:val="16"/>
+      <w:szCs w:val="16"/>
+    </w:rPr>
+  </w:style>
+  <w:style w:type="character" w:customStyle="1" w:styleId="BalloonTextChar">
+    <w:name w:val="Balloon Text Char"/>
+    <w:basedOn w:val="DefaultParagraphFont"/>
+    <w:link w:val="BalloonText"/>
+    <w:uiPriority w:val="99"/>
+    <w:semiHidden/>
+    <w:rsid w:val="000D1E0F"/>
+    <w:rPr>
+      <w:rFonts w:ascii="Tahoma" w:hAnsi="Tahoma" w:cs="Tahoma"/>
+      <w:sz w:val="16"/>
+      <w:szCs w:val="16"/>
+    </w:rPr>
+  </w:style>
+  <w:style w:type="paragraph" w:styleId="Header">
+    <w:name w:val="header"/>
+    <w:basedOn w:val="Normal"/>
+    <w:link w:val="HeaderChar"/>
+    <w:uiPriority w:val="99"/>
+    <w:unhideWhenUsed/>
+    <w:rsid w:val="00AE643F"/>
+    <w:pPr>
+      <w:tabs>
+        <w:tab w:val="center" w:pos="4680"/>
+        <w:tab w:val="right" w:pos="9360"/>
+      </w:tabs>
+      <w:spacing w:after="0" w:line="240" w:lineRule="auto"/>
+    </w:pPr>
+  </w:style>
+  <w:style w:type="character" w:customStyle="1" w:styleId="HeaderChar">
+    <w:name w:val="Header Char"/>
+    <w:basedOn w:val="DefaultParagraphFont"/>
+    <w:link w:val="Header"/>
+    <w:uiPriority w:val="99"/>
+    <w:rsid w:val="00AE643F"/>
+  </w:style>
+  <w:style w:type="paragraph" w:styleId="Footer">
+    <w:name w:val="footer"/>
+    <w:basedOn w:val="Normal"/>
+    <w:link w:val="FooterChar"/>
+    <w:uiPriority w:val="99"/>
+    <w:unhideWhenUsed/>
+    <w:rsid w:val="00AE643F"/>
+    <w:pPr>
+      <w:tabs>
+        <w:tab w:val="center" w:pos="4680"/>
+        <w:tab w:val="right" w:pos="9360"/>
+      </w:tabs>
+      <w:spacing w:after="0" w:line="240" w:lineRule="auto"/>
+    </w:pPr>
+  </w:style>
+  <w:style w:type="character" w:customStyle="1" w:styleId="FooterChar">
+    <w:name w:val="Footer Char"/>
+    <w:basedOn w:val="DefaultParagraphFont"/>
+    <w:link w:val="Footer"/>
+    <w:uiPriority w:val="99"/>
+    <w:rsid w:val="00AE643F"/>
+  </w:style>
+  <w:style w:type="paragraph" w:customStyle="1" w:styleId="DUAN">
+    <w:name w:val="DU AN @"/>
+    <w:basedOn w:val="Normal"/>
+    <w:link w:val="DUANChar"/>
+    <w:qFormat/>
+    <w:rsid w:val="005E7438"/>
+    <w:pPr>
+      <w:ind w:left="-720" w:right="-720"/>
+      <w:jc w:val="both"/>
+    </w:pPr>
+  </w:style>
+  <w:style w:type="character" w:styleId="Hyperlink">
+    <w:name w:val="Hyperlink"/>
+    <w:basedOn w:val="DefaultParagraphFont"/>
+    <w:uiPriority w:val="99"/>
+    <w:unhideWhenUsed/>
+    <w:rsid w:val="00B04ECA"/>
+    <w:rPr>
+      <w:color w:val="0000FF" w:themeColor="hyperlink"/>
+      <w:u w:val="single"/>
+    </w:rPr>
+  </w:style>
+  <w:style w:type="character" w:customStyle="1" w:styleId="DUANChar">
+    <w:name w:val="DU AN @ Char"/>
+    <w:basedOn w:val="DefaultParagraphFont"/>
+    <w:link w:val="DUAN"/>
+    <w:rsid w:val="005E7438"/>
+  </w:style>
+  <w:style w:type="character" w:customStyle="1" w:styleId="Heading1Char">
+    <w:name w:val="Heading 1 Char"/>
+    <w:basedOn w:val="DefaultParagraphFont"/>
+    <w:link w:val="Heading1"/>
+    <w:uiPriority w:val="9"/>
+    <w:rsid w:val="009227C6"/>
+    <w:rPr>
+      <w:rFonts w:asciiTheme="majorHAnsi" w:eastAsiaTheme="majorEastAsia" w:hAnsiTheme="majorHAnsi" w:cstheme="majorBidi"/>
+      <w:b/>
+      <w:bCs/>
+      <w:color w:val="365F91" w:themeColor="accent1" w:themeShade="BF"/>
+      <w:sz w:val="28"/>
+      <w:szCs w:val="28"/>
+    </w:rPr>
+  </w:style>
+  <w:style w:type="paragraph" w:styleId="TOCHeading">
+    <w:name w:val="TOC Heading"/>
+    <w:basedOn w:val="Heading1"/>
+    <w:next w:val="Normal"/>
+    <w:uiPriority w:val="39"/>
+    <w:unhideWhenUsed/>
+    <w:qFormat/>
+    <w:rsid w:val="009227C6"/>
+    <w:pPr>
+      <w:outlineLvl w:val="9"/>
+    </w:pPr>
+    <w:rPr>
+      <w:lang w:eastAsia="ja-JP"/>
+    </w:rPr>
+  </w:style>
+  <w:style w:type="paragraph" w:styleId="TOC1">
+    <w:name w:val="toc 1"/>
+    <w:basedOn w:val="Normal"/>
+    <w:next w:val="Normal"/>
+    <w:autoRedefine/>
+    <w:uiPriority w:val="39"/>
+    <w:unhideWhenUsed/>
+    <w:qFormat/>
+    <w:rsid w:val="00FA1FED"/>
+    <w:pPr>
+      <w:tabs>
+        <w:tab w:val="right" w:leader="dot" w:pos="9350"/>
+      </w:tabs>
+      <w:spacing w:after="100"/>
+    </w:pPr>
+    <w:rPr>
+      <w:rFonts w:ascii="Times New Roman" w:hAnsi="Times New Roman" w:cs="Times New Roman"/>
+      <w:noProof/>
+      <w:color w:val="0D0D0D" w:themeColor="text1" w:themeTint="F2"/>
+      <w:sz w:val="32"/>
+      <w:szCs w:val="32"/>
+    </w:rPr>
+  </w:style>
+  <w:style w:type="paragraph" w:styleId="TOC2">
+    <w:name w:val="toc 2"/>
+    <w:basedOn w:val="Normal"/>
+    <w:next w:val="Normal"/>
+    <w:autoRedefine/>
+    <w:uiPriority w:val="39"/>
+    <w:unhideWhenUsed/>
+    <w:qFormat/>
+    <w:rsid w:val="009227C6"/>
+    <w:pPr>
+      <w:spacing w:after="100"/>
+      <w:ind w:left="220"/>
+    </w:pPr>
+  </w:style>
+  <w:style w:type="paragraph" w:styleId="TOC3">
+    <w:name w:val="toc 3"/>
+    <w:basedOn w:val="Normal"/>
+    <w:next w:val="Normal"/>
+    <w:autoRedefine/>
+    <w:uiPriority w:val="39"/>
+    <w:unhideWhenUsed/>
+    <w:qFormat/>
+    <w:rsid w:val="009227C6"/>
+    <w:pPr>
+      <w:spacing w:after="100"/>
+      <w:ind w:left="440"/>
+    </w:pPr>
+    <w:rPr>
+      <w:rFonts w:eastAsiaTheme="minorEastAsia"/>
+      <w:lang w:eastAsia="ja-JP"/>
+    </w:rPr>
+  </w:style>
+  <w:style w:type="character" w:customStyle="1" w:styleId="Heading3Char">
+    <w:name w:val="Heading 3 Char"/>
+    <w:basedOn w:val="DefaultParagraphFont"/>
+    <w:link w:val="Heading3"/>
+    <w:uiPriority w:val="9"/>
+    <w:semiHidden/>
+    <w:rsid w:val="00FA1FED"/>
+    <w:rPr>
+      <w:rFonts w:asciiTheme="majorHAnsi" w:eastAsiaTheme="majorEastAsia" w:hAnsiTheme="majorHAnsi" w:cstheme="majorBidi"/>
+      <w:b/>
+      <w:bCs/>
+      <w:color w:val="4F81BD" w:themeColor="accent1"/>
+    </w:rPr>
+  </w:style>
+  <w:style w:type="character" w:customStyle="1" w:styleId="Heading2Char">
+    <w:name w:val="Heading 2 Char"/>
+    <w:basedOn w:val="DefaultParagraphFont"/>
+    <w:link w:val="Heading2"/>
+    <w:uiPriority w:val="9"/>
+    <w:rsid w:val="00FA1FED"/>
+    <w:rPr>
+      <w:rFonts w:asciiTheme="majorHAnsi" w:eastAsiaTheme="majorEastAsia" w:hAnsiTheme="majorHAnsi" w:cstheme="majorBidi"/>
+      <w:b/>
+      <w:bCs/>
+      <w:color w:val="4F81BD" w:themeColor="accent1"/>
+      <w:sz w:val="26"/>
+      <w:szCs w:val="26"/>
+    </w:rPr>
+  </w:style>
+</w:styles>
+</file>
+
+<file path=word/stylesWithEffects.xml><?xml version="1.0" encoding="utf-8"?>
+<w:styles xmlns:wpc="http://schemas.microsoft.com/office/word/2010/wordprocessingCanvas" xmlns:mc="http://schemas.openxmlformats.org/markup-compatibility/2006" xmlns:o="urn:schemas-microsoft-com:office:office" xmlns:r="http://schemas.openxmlformats.org/officeDocument/2006/relationships" xmlns:m="http://schemas.openxmlformats.org/officeDocument/2006/math" xmlns:v="urn:schemas-microsoft-com:vml" xmlns:wp14="http://schemas.microsoft.com/office/word/2010/wordprocessingDrawing" xmlns:wp="http://schemas.openxmlformats.org/drawingml/2006/wordprocessingDrawing" xmlns:w10="urn:schemas-microsoft-com:office:word" xmlns:w="http://schemas.openxmlformats.org/wordprocessingml/2006/main" xmlns:w14="http://schemas.microsoft.com/office/word/2010/wordml" xmlns:wpg="http://schemas.microsoft.com/office/word/2010/wordprocessingGroup" xmlns:wpi="http://schemas.microsoft.com/office/word/2010/wordprocessingInk" xmlns:wne="http://schemas.microsoft.com/office/word/2006/wordml" xmlns:wps="http://schemas.microsoft.com/office/word/2010/wordprocessingShape" mc:Ignorable="w14 wp14">
+  <w:docDefaults>
+    <w:rPrDefault>
+      <w:rPr>
+        <w:rFonts w:asciiTheme="minorHAnsi" w:eastAsiaTheme="minorHAnsi" w:hAnsiTheme="minorHAnsi" w:cstheme="minorBidi"/>
+        <w:sz w:val="22"/>
+        <w:szCs w:val="22"/>
+        <w:lang w:val="en-US" w:eastAsia="en-US" w:bidi="ar-SA"/>
+      </w:rPr>
+    </w:rPrDefault>
+    <w:pPrDefault>
+      <w:pPr>
+        <w:spacing w:after="200" w:line="276" w:lineRule="auto"/>
+      </w:pPr>
+    </w:pPrDefault>
+  </w:docDefaults>
+  <w:latentStyles w:defLockedState="0" w:defUIPriority="99" w:defSemiHidden="1" w:defUnhideWhenUsed="1" w:defQFormat="0" w:count="267">
+    <w:lsdException w:name="Normal" w:semiHidden="0" w:uiPriority="0" w:unhideWhenUsed="0" w:qFormat="1"/>
+    <w:lsdException w:name="heading 1" w:semiHidden="0" w:uiPriority="9" w:unhideWhenUsed="0" w:qFormat="1"/>
+    <w:lsdException w:name="heading 2" w:uiPriority="9" w:qFormat="1"/>
+    <w:lsdException w:name="heading 3" w:uiPriority="9" w:qFormat="1"/>
+    <w:lsdException w:name="heading 4" w:uiPriority="9" w:qFormat="1"/>
+    <w:lsdException w:name="heading 5" w:uiPriority="9" w:qFormat="1"/>
+    <w:lsdException w:name="heading 6" w:uiPriority="9" w:qFormat="1"/>
+    <w:lsdException w:name="heading 7" w:uiPriority="9" w:qFormat="1"/>
+    <w:lsdException w:name="heading 8" w:uiPriority="9" w:qFormat="1"/>
+    <w:lsdException w:name="heading 9" w:uiPriority="9" w:qFormat="1"/>
+    <w:lsdException w:name="toc 1" w:uiPriority="39" w:qFormat="1"/>
+    <w:lsdException w:name="toc 2" w:uiPriority="39" w:qFormat="1"/>
+    <w:lsdException w:name="toc 3" w:uiPriority="39" w:qFormat="1"/>
+    <w:lsdException w:name="toc 4" w:uiPriority="39"/>
+    <w:lsdException w:name="toc 5" w:uiPriority="39"/>
+    <w:lsdException w:name="toc 6" w:uiPriority="39"/>
+    <w:lsdException w:name="toc 7" w:uiPriority="39"/>
+    <w:lsdException w:name="toc 8" w:uiPriority="39"/>
+    <w:lsdException w:name="toc 9" w:uiPriority="39"/>
+    <w:lsdException w:name="caption" w:uiPriority="35" w:qFormat="1"/>
+    <w:lsdException w:name="Title" w:semiHidden="0" w:uiPriority="10" w:unhideWhenUsed="0" w:qFormat="1"/>
+    <w:lsdException w:name="Default Paragraph Font" w:uiPriority="1"/>
+    <w:lsdException w:name="Subtitle" w:semiHidden="0" w:uiPriority="11" w:unhideWhenUsed="0" w:qFormat="1"/>
+    <w:lsdException w:name="Strong" w:semiHidden="0" w:uiPriority="22" w:unhideWhenUsed="0" w:qFormat="1"/>
+    <w:lsdException w:name="Emphasis" w:semiHidden="0" w:uiPriority="20" w:unhideWhenUsed="0" w:qFormat="1"/>
+    <w:lsdException w:name="Table Grid" w:semiHidden="0" w:uiPriority="59" w:unhideWhenUsed="0"/>
+    <w:lsdException w:name="Placeholder Text" w:unhideWhenUsed="0"/>
+    <w:lsdException w:name="No Spacing" w:semiHidden="0" w:uiPriority="1" w:unhideWhenUsed="0" w:qFormat="1"/>
+    <w:lsdException w:name="Light Shading" w:semiHidden="0" w:uiPriority="60" w:unhideWhenUsed="0"/>
+    <w:lsdException w:name="Light List" w:semiHidden="0" w:uiPriority="61" w:unhideWhenUsed="0"/>
+    <w:lsdException w:name="Light Grid" w:semiHidden="0" w:uiPriority="62" w:unhideWhenUsed="0"/>
+    <w:lsdException w:name="Medium Shading 1" w:semiHidden="0" w:uiPriority="63" w:unhideWhenUsed="0"/>
+    <w:lsdException w:name="Medium Shading 2" w:semiHidden="0" w:uiPriority="64" w:unhideWhenUsed="0"/>
+    <w:lsdException w:name="Medium List 1" w:semiHidden="0" w:uiPriority="65" w:unhideWhenUsed="0"/>
+    <w:lsdException w:name="Medium List 2" w:semiHidden="0" w:uiPriority="66" w:unhideWhenUsed="0"/>
+    <w:lsdException w:name="Medium Grid 1" w:semiHidden="0" w:uiPriority="67" w:unhideWhenUsed="0"/>
+    <w:lsdException w:name="Medium Grid 2" w:semiHidden="0" w:uiPriority="68" w:unhideWhenUsed="0"/>
+    <w:lsdException w:name="Medium Grid 3" w:semiHidden="0" w:uiPriority="69" w:unhideWhenUsed="0"/>
+    <w:lsdException w:name="Dark List" w:semiHidden="0" w:uiPriority="70" w:unhideWhenUsed="0"/>
+    <w:lsdException w:name="Colorful Shading" w:semiHidden="0" w:uiPriority="71" w:unhideWhenUsed="0"/>
+    <w:lsdException w:name="Colorful List" w:semiHidden="0" w:uiPriority="72" w:unhideWhenUsed="0"/>
+    <w:lsdException w:name="Colorful Grid" w:semiHidden="0" w:uiPriority="73" w:unhideWhenUsed="0"/>
+    <w:lsdException w:name="Light Shading Accent 1" w:semiHidden="0" w:uiPriority="60" w:unhideWhenUsed="0"/>
+    <w:lsdException w:name="Light List Accent 1" w:semiHidden="0" w:uiPriority="61" w:unhideWhenUsed="0"/>
+    <w:lsdException w:name="Light Grid Accent 1" w:semiHidden="0" w:uiPriority="62" w:unhideWhenUsed="0"/>
+    <w:lsdException w:name="Medium Shading 1 Accent 1" w:semiHidden="0" w:uiPriority="63" w:unhideWhenUsed="0"/>
+    <w:lsdException w:name="Medium Shading 2 Accent 1" w:semiHidden="0" w:uiPriority="64" w:unhideWhenUsed="0"/>
+    <w:lsdException w:name="Medium List 1 Accent 1" w:semiHidden="0" w:uiPriority="65" w:unhideWhenUsed="0"/>
+    <w:lsdException w:name="Revision" w:unhideWhenUsed="0"/>
+    <w:lsdException w:name="List Paragraph" w:semiHidden="0" w:uiPriority="34" w:unhideWhenUsed="0" w:qFormat="1"/>
+    <w:lsdException w:name="Quote" w:semiHidden="0" w:uiPriority="29" w:unhideWhenUsed="0" w:qFormat="1"/>
+    <w:lsdException w:name="Intense Quote" w:semiHidden="0" w:uiPriority="30" w:unhideWhenUsed="0" w:qFormat="1"/>
+    <w:lsdException w:name="Medium List 2 Accent 1" w:semiHidden="0" w:uiPriority="66" w:unhideWhenUsed="0"/>
+    <w:lsdException w:name="Medium Grid 1 Accent 1" w:semiHidden="0" w:uiPriority="67" w:unhideWhenUsed="0"/>
+    <w:lsdException w:name="Medium Grid 2 Accent 1" w:semiHidden="0" w:uiPriority="68" w:unhideWhenUsed="0"/>
+    <w:lsdException w:name="Medium Grid 3 Accent 1" w:semiHidden="0" w:uiPriority="69" w:unhideWhenUsed="0"/>
+    <w:lsdException w:name="Dark List Accent 1" w:semiHidden="0" w:uiPriority="70" w:unhideWhenUsed="0"/>
+    <w:lsdException w:name="Colorful Shading Accent 1" w:semiHidden="0" w:uiPriority="71" w:unhideWhenUsed="0"/>
+    <w:lsdException w:name="Colorful List Accent 1" w:semiHidden="0" w:uiPriority="72" w:unhideWhenUsed="0"/>
+    <w:lsdException w:name="Colorful Grid Accent 1" w:semiHidden="0" w:uiPriority="73" w:unhideWhenUsed="0"/>
+    <w:lsdException w:name="Light Shading Accent 2" w:semiHidden="0" w:uiPriority="60" w:unhideWhenUsed="0"/>
+    <w:lsdException w:name="Light List Accent 2" w:semiHidden="0" w:uiPriority="61" w:unhideWhenUsed="0"/>
+    <w:lsdException w:name="Light Grid Accent 2" w:semiHidden="0" w:uiPriority="62" w:unhideWhenUsed="0"/>
+    <w:lsdException w:name="Medium Shading 1 Accent 2" w:semiHidden="0" w:uiPriority="63" w:unhideWhenUsed="0"/>
+    <w:lsdException w:name="Medium Shading 2 Accent 2" w:semiHidden="0" w:uiPriority="64" w:unhideWhenUsed="0"/>
+    <w:lsdException w:name="Medium List 1 Accent 2" w:semiHidden="0" w:uiPriority="65" w:unhideWhenUsed="0"/>
+    <w:lsdException w:name="Medium List 2 Accent 2" w:semiHidden="0" w:uiPriority="66" w:unhideWhenUsed="0"/>
+    <w:lsdException w:name="Medium Grid 1 Accent 2" w:semiHidden="0" w:uiPriority="67" w:unhideWhenUsed="0"/>
+    <w:lsdException w:name="Medium Grid 2 Accent 2" w:semiHidden="0" w:uiPriority="68" w:unhideWhenUsed="0"/>
+    <w:lsdException w:name="Medium Grid 3 Accent 2" w:semiHidden="0" w:uiPriority="69" w:unhideWhenUsed="0"/>
+    <w:lsdException w:name="Dark List Accent 2" w:semiHidden="0" w:uiPriority="70" w:unhideWhenUsed="0"/>
+    <w:lsdException w:name="Colorful Shading Accent 2" w:semiHidden="0" w:uiPriority="71" w:unhideWhenUsed="0"/>
+    <w:lsdException w:name="Colorful List Accent 2" w:semiHidden="0" w:uiPriority="72" w:unhideWhenUsed="0"/>
+    <w:lsdException w:name="Colorful Grid Accent 2" w:semiHidden="0" w:uiPriority="73" w:unhideWhenUsed="0"/>
+    <w:lsdException w:name="Light Shading Accent 3" w:semiHidden="0" w:uiPriority="60" w:unhideWhenUsed="0"/>
+    <w:lsdException w:name="Light List Accent 3" w:semiHidden="0" w:uiPriority="61" w:unhideWhenUsed="0"/>
+    <w:lsdException w:name="Light Grid Accent 3" w:semiHidden="0" w:uiPriority="62" w:unhideWhenUsed="0"/>
+    <w:lsdException w:name="Medium Shading 1 Accent 3" w:semiHidden="0" w:uiPriority="63" w:unhideWhenUsed="0"/>
+    <w:lsdException w:name="Medium Shading 2 Accent 3" w:semiHidden="0" w:uiPriority="64" w:unhideWhenUsed="0"/>
+    <w:lsdException w:name="Medium List 1 Accent 3" w:semiHidden="0" w:uiPriority="65" w:unhideWhenUsed="0"/>
+    <w:lsdException w:name="Medium List 2 Accent 3" w:semiHidden="0" w:uiPriority="66" w:unhideWhenUsed="0"/>
+    <w:lsdException w:name="Medium Grid 1 Accent 3" w:semiHidden="0" w:uiPriority="67" w:unhideWhenUsed="0"/>
+    <w:lsdException w:name="Medium Grid 2 Accent 3" w:semiHidden="0" w:uiPriority="68" w:unhideWhenUsed="0"/>
+    <w:lsdException w:name="Medium Grid 3 Accent 3" w:semiHidden="0" w:uiPriority="69" w:unhideWhenUsed="0"/>
+    <w:lsdException w:name="Dark List Accent 3" w:semiHidden="0" w:uiPriority="70" w:unhideWhenUsed="0"/>
+    <w:lsdException w:name="Colorful Shading Accent 3" w:semiHidden="0" w:uiPriority="71" w:unhideWhenUsed="0"/>
+    <w:lsdException w:name="Colorful List Accent 3" w:semiHidden="0" w:uiPriority="72" w:unhideWhenUsed="0"/>
+    <w:lsdException w:name="Colorful Grid Accent 3" w:semiHidden="0" w:uiPriority="73" w:unhideWhenUsed="0"/>
+    <w:lsdException w:name="Light Shading Accent 4" w:semiHidden="0" w:uiPriority="60" w:unhideWhenUsed="0"/>
+    <w:lsdException w:name="Light List Accent 4" w:semiHidden="0" w:uiPriority="61" w:unhideWhenUsed="0"/>
+    <w:lsdException w:name="Light Grid Accent 4" w:semiHidden="0" w:uiPriority="62" w:unhideWhenUsed="0"/>
+    <w:lsdException w:name="Medium Shading 1 Accent 4" w:semiHidden="0" w:uiPriority="63" w:unhideWhenUsed="0"/>
+    <w:lsdException w:name="Medium Shading 2 Accent 4" w:semiHidden="0" w:uiPriority="64" w:unhideWhenUsed="0"/>
+    <w:lsdException w:name="Medium List 1 Accent 4" w:semiHidden="0" w:uiPriority="65" w:unhideWhenUsed="0"/>
+    <w:lsdException w:name="Medium List 2 Accent 4" w:semiHidden="0" w:uiPriority="66" w:unhideWhenUsed="0"/>
+    <w:lsdException w:name="Medium Grid 1 Accent 4" w:semiHidden="0" w:uiPriority="67" w:unhideWhenUsed="0"/>
+    <w:lsdException w:name="Medium Grid 2 Accent 4" w:semiHidden="0" w:uiPriority="68" w:unhideWhenUsed="0"/>
+    <w:lsdException w:name="Medium Grid 3 Accent 4" w:semiHidden="0" w:uiPriority="69" w:unhideWhenUsed="0"/>
+    <w:lsdException w:name="Dark List Accent 4" w:semiHidden="0" w:uiPriority="70" w:unhideWhenUsed="0"/>
+    <w:lsdException w:name="Colorful Shading Accent 4" w:semiHidden="0" w:uiPriority="71" w:unhideWhenUsed="0"/>
+    <w:lsdException w:name="Colorful List Accent 4" w:semiHidden="0" w:uiPriority="72" w:unhideWhenUsed="0"/>
+    <w:lsdException w:name="Colorful Grid Accent 4" w:semiHidden="0" w:uiPriority="73" w:unhideWhenUsed="0"/>
+    <w:lsdException w:name="Light Shading Accent 5" w:semiHidden="0" w:uiPriority="60" w:unhideWhenUsed="0"/>
+    <w:lsdException w:name="Light List Accent 5" w:semiHidden="0" w:uiPriority="61" w:unhideWhenUsed="0"/>
+    <w:lsdException w:name="Light Grid Accent 5" w:semiHidden="0" w:uiPriority="62" w:unhideWhenUsed="0"/>
+    <w:lsdException w:name="Medium Shading 1 Accent 5" w:semiHidden="0" w:uiPriority="63" w:unhideWhenUsed="0"/>
+    <w:lsdException w:name="Medium Shading 2 Accent 5" w:semiHidden="0" w:uiPriority="64" w:unhideWhenUsed="0"/>
+    <w:lsdException w:name="Medium List 1 Accent 5" w:semiHidden="0" w:uiPriority="65" w:unhideWhenUsed="0"/>
+    <w:lsdException w:name="Medium List 2 Accent 5" w:semiHidden="0" w:uiPriority="66" w:unhideWhenUsed="0"/>
+    <w:lsdException w:name="Medium Grid 1 Accent 5" w:semiHidden="0" w:uiPriority="67" w:unhideWhenUsed="0"/>
+    <w:lsdException w:name="Medium Grid 2 Accent 5" w:semiHidden="0" w:uiPriority="68" w:unhideWhenUsed="0"/>
+    <w:lsdException w:name="Medium Grid 3 Accent 5" w:semiHidden="0" w:uiPriority="69" w:unhideWhenUsed="0"/>
+    <w:lsdException w:name="Dark List Accent 5" w:semiHidden="0" w:uiPriority="70" w:unhideWhenUsed="0"/>
+    <w:lsdException w:name="Colorful Shading Accent 5" w:semiHidden="0" w:uiPriority="71" w:unhideWhenUsed="0"/>
+    <w:lsdException w:name="Colorful List Accent 5" w:semiHidden="0" w:uiPriority="72" w:unhideWhenUsed="0"/>
+    <w:lsdException w:name="Colorful Grid Accent 5" w:semiHidden="0" w:uiPriority="73" w:unhideWhenUsed="0"/>
+    <w:lsdException w:name="Light Shading Accent 6" w:semiHidden="0" w:uiPriority="60" w:unhideWhenUsed="0"/>
+    <w:lsdException w:name="Light List Accent 6" w:semiHidden="0" w:uiPriority="61" w:unhideWhenUsed="0"/>
+    <w:lsdException w:name="Light Grid Accent 6" w:semiHidden="0" w:uiPriority="62" w:unhideWhenUsed="0"/>
+    <w:lsdException w:name="Medium Shading 1 Accent 6" w:semiHidden="0" w:uiPriority="63" w:unhideWhenUsed="0"/>
+    <w:lsdException w:name="Medium Shading 2 Accent 6" w:semiHidden="0" w:uiPriority="64" w:unhideWhenUsed="0"/>
+    <w:lsdException w:name="Medium List 1 Accent 6" w:semiHidden="0" w:uiPriority="65" w:unhideWhenUsed="0"/>
+    <w:lsdException w:name="Medium List 2 Accent 6" w:semiHidden="0" w:uiPriority="66" w:unhideWhenUsed="0"/>
+    <w:lsdException w:name="Medium Grid 1 Accent 6" w:semiHidden="0" w:uiPriority="67" w:unhideWhenUsed="0"/>
+    <w:lsdException w:name="Medium Grid 2 Accent 6" w:semiHidden="0" w:uiPriority="68" w:unhideWhenUsed="0"/>
+    <w:lsdException w:name="Medium Grid 3 Accent 6" w:semiHidden="0" w:uiPriority="69" w:unhideWhenUsed="0"/>
+    <w:lsdException w:name="Dark List Accent 6" w:semiHidden="0" w:uiPriority="70" w:unhideWhenUsed="0"/>
+    <w:lsdException w:name="Colorful Shading Accent 6" w:semiHidden="0" w:uiPriority="71" w:unhideWhenUsed="0"/>
+    <w:lsdException w:name="Colorful List Accent 6" w:semiHidden="0" w:uiPriority="72" w:unhideWhenUsed="0"/>
+    <w:lsdException w:name="Colorful Grid Accent 6" w:semiHidden="0" w:uiPriority="73" w:unhideWhenUsed="0"/>
+    <w:lsdException w:name="Subtle Emphasis" w:semiHidden="0" w:uiPriority="19" w:unhideWhenUsed="0" w:qFormat="1"/>
+    <w:lsdException w:name="Intense Emphasis" w:semiHidden="0" w:uiPriority="21" w:unhideWhenUsed="0" w:qFormat="1"/>
+    <w:lsdException w:name="Subtle Reference" w:semiHidden="0" w:uiPriority="31" w:unhideWhenUsed="0" w:qFormat="1"/>
+    <w:lsdException w:name="Intense Reference" w:semiHidden="0" w:uiPriority="32" w:unhideWhenUsed="0" w:qFormat="1"/>
+    <w:lsdException w:name="Book Title" w:semiHidden="0" w:uiPriority="33" w:unhideWhenUsed="0" w:qFormat="1"/>
+    <w:lsdException w:name="Bibliography" w:uiPriority="37"/>
+    <w:lsdException w:name="TOC Heading" w:uiPriority="39" w:qFormat="1"/>
+  </w:latentStyles>
+  <w:style w:type="paragraph" w:default="1" w:styleId="Normal">
+    <w:name w:val="Normal"/>
+    <w:qFormat/>
+  </w:style>
+  <w:style w:type="paragraph" w:styleId="Heading1">
+    <w:name w:val="heading 1"/>
+    <w:basedOn w:val="Normal"/>
+    <w:next w:val="Normal"/>
+    <w:link w:val="Heading1Char"/>
+    <w:uiPriority w:val="9"/>
+    <w:qFormat/>
+    <w:rsid w:val="009227C6"/>
+    <w:pPr>
+      <w:keepNext/>
+      <w:keepLines/>
+      <w:spacing w:before="480" w:after="0"/>
+      <w:outlineLvl w:val="0"/>
+    </w:pPr>
+    <w:rPr>
+      <w:rFonts w:asciiTheme="majorHAnsi" w:eastAsiaTheme="majorEastAsia" w:hAnsiTheme="majorHAnsi" w:cstheme="majorBidi"/>
+      <w:b/>
+      <w:bCs/>
+      <w:color w:val="365F91" w:themeColor="accent1" w:themeShade="BF"/>
+      <w:sz w:val="28"/>
+      <w:szCs w:val="28"/>
+    </w:rPr>
+  </w:style>
+  <w:style w:type="paragraph" w:styleId="Heading2">
+    <w:name w:val="heading 2"/>
+    <w:basedOn w:val="Normal"/>
+    <w:next w:val="Normal"/>
+    <w:link w:val="Heading2Char"/>
+    <w:uiPriority w:val="9"/>
+    <w:unhideWhenUsed/>
+    <w:qFormat/>
+    <w:rsid w:val="00FA1FED"/>
+    <w:pPr>
+      <w:keepNext/>
+      <w:keepLines/>
+      <w:spacing w:before="200" w:after="0"/>
+      <w:outlineLvl w:val="1"/>
+    </w:pPr>
+    <w:rPr>
+      <w:rFonts w:asciiTheme="majorHAnsi" w:eastAsiaTheme="majorEastAsia" w:hAnsiTheme="majorHAnsi" w:cstheme="majorBidi"/>
+      <w:b/>
+      <w:bCs/>
+      <w:color w:val="4F81BD" w:themeColor="accent1"/>
+      <w:sz w:val="26"/>
+      <w:szCs w:val="26"/>
+    </w:rPr>
+  </w:style>
+  <w:style w:type="paragraph" w:styleId="Heading3">
+    <w:name w:val="heading 3"/>
+    <w:basedOn w:val="Normal"/>
+    <w:next w:val="Normal"/>
+    <w:link w:val="Heading3Char"/>
+    <w:uiPriority w:val="9"/>
+    <w:semiHidden/>
+    <w:unhideWhenUsed/>
+    <w:qFormat/>
+    <w:rsid w:val="00FA1FED"/>
+    <w:pPr>
+      <w:keepNext/>
+      <w:keepLines/>
+      <w:spacing w:before="200" w:after="0"/>
+      <w:outlineLvl w:val="2"/>
+    </w:pPr>
+    <w:rPr>
+      <w:rFonts w:asciiTheme="majorHAnsi" w:eastAsiaTheme="majorEastAsia" w:hAnsiTheme="majorHAnsi" w:cstheme="majorBidi"/>
+      <w:b/>
+      <w:bCs/>
+      <w:color w:val="4F81BD" w:themeColor="accent1"/>
+    </w:rPr>
+  </w:style>
+  <w:style w:type="character" w:default="1" w:styleId="DefaultParagraphFont">
+    <w:name w:val="Default Paragraph Font"/>
+    <w:uiPriority w:val="1"/>
+    <w:unhideWhenUsed/>
+  </w:style>
+  <w:style w:type="table" w:default="1" w:styleId="TableNormal">
+    <w:name w:val="Normal Table"/>
+    <w:uiPriority w:val="99"/>
+    <w:semiHidden/>
+    <w:unhideWhenUsed/>
+    <w:tblPr>
+      <w:tblInd w:w="0" w:type="dxa"/>
+      <w:tblCellMar>
+        <w:top w:w="0" w:type="dxa"/>
+        <w:left w:w="108" w:type="dxa"/>
+        <w:bottom w:w="0" w:type="dxa"/>
+        <w:right w:w="108" w:type="dxa"/>
+      </w:tblCellMar>
+    </w:tblPr>
+  </w:style>
+  <w:style w:type="numbering" w:default="1" w:styleId="NoList">
+    <w:name w:val="No List"/>
+    <w:uiPriority w:val="99"/>
+    <w:semiHidden/>
+    <w:unhideWhenUsed/>
+  </w:style>
+  <w:style w:type="paragraph" w:styleId="BalloonText">
+    <w:name w:val="Balloon Text"/>
+    <w:basedOn w:val="Normal"/>
+    <w:link w:val="BalloonTextChar"/>
+    <w:uiPriority w:val="99"/>
+    <w:semiHidden/>
+    <w:unhideWhenUsed/>
+    <w:rsid w:val="000D1E0F"/>
+    <w:pPr>
+      <w:spacing w:after="0" w:line="240" w:lineRule="auto"/>
+    </w:pPr>
+    <w:rPr>
+      <w:rFonts w:ascii="Tahoma" w:hAnsi="Tahoma" w:cs="Tahoma"/>
+      <w:sz w:val="16"/>
+      <w:szCs w:val="16"/>
+    </w:rPr>
+  </w:style>
+  <w:style w:type="character" w:customStyle="1" w:styleId="BalloonTextChar">
+    <w:name w:val="Balloon Text Char"/>
+    <w:basedOn w:val="DefaultParagraphFont"/>
+    <w:link w:val="BalloonText"/>
+    <w:uiPriority w:val="99"/>
+    <w:semiHidden/>
+    <w:rsid w:val="000D1E0F"/>
+    <w:rPr>
+      <w:rFonts w:ascii="Tahoma" w:hAnsi="Tahoma" w:cs="Tahoma"/>
+      <w:sz w:val="16"/>
+      <w:szCs w:val="16"/>
+    </w:rPr>
+  </w:style>
+  <w:style w:type="paragraph" w:styleId="Header">
+    <w:name w:val="header"/>
+    <w:basedOn w:val="Normal"/>
+    <w:link w:val="HeaderChar"/>
+    <w:uiPriority w:val="99"/>
+    <w:unhideWhenUsed/>
+    <w:rsid w:val="00AE643F"/>
+    <w:pPr>
+      <w:tabs>
+        <w:tab w:val="center" w:pos="4680"/>
+        <w:tab w:val="right" w:pos="9360"/>
+      </w:tabs>
+      <w:spacing w:after="0" w:line="240" w:lineRule="auto"/>
+    </w:pPr>
+  </w:style>
+  <w:style w:type="character" w:customStyle="1" w:styleId="HeaderChar">
+    <w:name w:val="Header Char"/>
+    <w:basedOn w:val="DefaultParagraphFont"/>
+    <w:link w:val="Header"/>
+    <w:uiPriority w:val="99"/>
+    <w:rsid w:val="00AE643F"/>
+  </w:style>
+  <w:style w:type="paragraph" w:styleId="Footer">
+    <w:name w:val="footer"/>
+    <w:basedOn w:val="Normal"/>
+    <w:link w:val="FooterChar"/>
+    <w:uiPriority w:val="99"/>
+    <w:unhideWhenUsed/>
+    <w:rsid w:val="00AE643F"/>
+    <w:pPr>
+      <w:tabs>
+        <w:tab w:val="center" w:pos="4680"/>
+        <w:tab w:val="right" w:pos="9360"/>
+      </w:tabs>
+      <w:spacing w:after="0" w:line="240" w:lineRule="auto"/>
+    </w:pPr>
+  </w:style>
+  <w:style w:type="character" w:customStyle="1" w:styleId="FooterChar">
+    <w:name w:val="Footer Char"/>
+    <w:basedOn w:val="DefaultParagraphFont"/>
+    <w:link w:val="Footer"/>
+    <w:uiPriority w:val="99"/>
+    <w:rsid w:val="00AE643F"/>
+  </w:style>
+  <w:style w:type="paragraph" w:customStyle="1" w:styleId="DUAN">
+    <w:name w:val="DU AN @"/>
+    <w:basedOn w:val="Normal"/>
+    <w:link w:val="DUANChar"/>
+    <w:qFormat/>
+    <w:rsid w:val="005E7438"/>
+    <w:pPr>
+      <w:ind w:left="-720" w:right="-720"/>
+      <w:jc w:val="both"/>
+    </w:pPr>
+  </w:style>
+  <w:style w:type="character" w:styleId="Hyperlink">
+    <w:name w:val="Hyperlink"/>
+    <w:basedOn w:val="DefaultParagraphFont"/>
+    <w:uiPriority w:val="99"/>
+    <w:unhideWhenUsed/>
+    <w:rsid w:val="00B04ECA"/>
+    <w:rPr>
+      <w:color w:val="0000FF" w:themeColor="hyperlink"/>
+      <w:u w:val="single"/>
+    </w:rPr>
+  </w:style>
+  <w:style w:type="character" w:customStyle="1" w:styleId="DUANChar">
+    <w:name w:val="DU AN @ Char"/>
+    <w:basedOn w:val="DefaultParagraphFont"/>
+    <w:link w:val="DUAN"/>
+    <w:rsid w:val="005E7438"/>
+  </w:style>
+  <w:style w:type="character" w:customStyle="1" w:styleId="Heading1Char">
+    <w:name w:val="Heading 1 Char"/>
+    <w:basedOn w:val="DefaultParagraphFont"/>
+    <w:link w:val="Heading1"/>
+    <w:uiPriority w:val="9"/>
+    <w:rsid w:val="009227C6"/>
+    <w:rPr>
+      <w:rFonts w:asciiTheme="majorHAnsi" w:eastAsiaTheme="majorEastAsia" w:hAnsiTheme="majorHAnsi" w:cstheme="majorBidi"/>
+      <w:b/>
+      <w:bCs/>
+      <w:color w:val="365F91" w:themeColor="accent1" w:themeShade="BF"/>
+      <w:sz w:val="28"/>
+      <w:szCs w:val="28"/>
+    </w:rPr>
+  </w:style>
+  <w:style w:type="paragraph" w:styleId="TOCHeading">
+    <w:name w:val="TOC Heading"/>
+    <w:basedOn w:val="Heading1"/>
+    <w:next w:val="Normal"/>
+    <w:uiPriority w:val="39"/>
+    <w:unhideWhenUsed/>
+    <w:qFormat/>
+    <w:rsid w:val="009227C6"/>
+    <w:pPr>
+      <w:outlineLvl w:val="9"/>
+    </w:pPr>
+    <w:rPr>
+      <w:lang w:eastAsia="ja-JP"/>
+    </w:rPr>
+  </w:style>
+  <w:style w:type="paragraph" w:styleId="TOC1">
+    <w:name w:val="toc 1"/>
+    <w:basedOn w:val="Normal"/>
+    <w:next w:val="Normal"/>
+    <w:autoRedefine/>
+    <w:uiPriority w:val="39"/>
+    <w:unhideWhenUsed/>
+    <w:qFormat/>
+    <w:rsid w:val="00FA1FED"/>
+    <w:pPr>
+      <w:tabs>
+        <w:tab w:val="right" w:leader="dot" w:pos="9350"/>
+      </w:tabs>
+      <w:spacing w:after="100"/>
+    </w:pPr>
+    <w:rPr>
+      <w:rFonts w:ascii="Times New Roman" w:hAnsi="Times New Roman" w:cs="Times New Roman"/>
+      <w:noProof/>
+      <w:color w:val="0D0D0D" w:themeColor="text1" w:themeTint="F2"/>
+      <w:sz w:val="32"/>
+      <w:szCs w:val="32"/>
+    </w:rPr>
+  </w:style>
+  <w:style w:type="paragraph" w:styleId="TOC2">
+    <w:name w:val="toc 2"/>
+    <w:basedOn w:val="Normal"/>
+    <w:next w:val="Normal"/>
+    <w:autoRedefine/>
+    <w:uiPriority w:val="39"/>
+    <w:unhideWhenUsed/>
+    <w:qFormat/>
+    <w:rsid w:val="009227C6"/>
+    <w:pPr>
+      <w:spacing w:after="100"/>
+      <w:ind w:left="220"/>
+    </w:pPr>
+  </w:style>
+  <w:style w:type="paragraph" w:styleId="TOC3">
+    <w:name w:val="toc 3"/>
+    <w:basedOn w:val="Normal"/>
+    <w:next w:val="Normal"/>
+    <w:autoRedefine/>
+    <w:uiPriority w:val="39"/>
+    <w:unhideWhenUsed/>
+    <w:qFormat/>
+    <w:rsid w:val="009227C6"/>
+    <w:pPr>
+      <w:spacing w:after="100"/>
+      <w:ind w:left="440"/>
+    </w:pPr>
+    <w:rPr>
+      <w:rFonts w:eastAsiaTheme="minorEastAsia"/>
+      <w:lang w:eastAsia="ja-JP"/>
+    </w:rPr>
+  </w:style>
+  <w:style w:type="character" w:customStyle="1" w:styleId="Heading3Char">
+    <w:name w:val="Heading 3 Char"/>
+    <w:basedOn w:val="DefaultParagraphFont"/>
+    <w:link w:val="Heading3"/>
+    <w:uiPriority w:val="9"/>
+    <w:semiHidden/>
+    <w:rsid w:val="00FA1FED"/>
+    <w:rPr>
+      <w:rFonts w:asciiTheme="majorHAnsi" w:eastAsiaTheme="majorEastAsia" w:hAnsiTheme="majorHAnsi" w:cstheme="majorBidi"/>
+      <w:b/>
+      <w:bCs/>
+      <w:color w:val="4F81BD" w:themeColor="accent1"/>
+    </w:rPr>
+  </w:style>
+  <w:style w:type="character" w:customStyle="1" w:styleId="Heading2Char">
+    <w:name w:val="Heading 2 Char"/>
+    <w:basedOn w:val="DefaultParagraphFont"/>
+    <w:link w:val="Heading2"/>
+    <w:uiPriority w:val="9"/>
+    <w:rsid w:val="00FA1FED"/>
+    <w:rPr>
+      <w:rFonts w:asciiTheme="majorHAnsi" w:eastAsiaTheme="majorEastAsia" w:hAnsiTheme="majorHAnsi" w:cstheme="majorBidi"/>
+      <w:b/>
+      <w:bCs/>
+      <w:color w:val="4F81BD" w:themeColor="accent1"/>
+      <w:sz w:val="26"/>
+      <w:szCs w:val="26"/>
+    </w:rPr>
+  </w:style>
+</w:styles>
+</file>
+
+<file path=word/glossary/document.xml><?xml version="1.0" encoding="utf-8"?>
+<w:glossaryDocument xmlns:wpc="http://schemas.microsoft.com/office/word/2010/wordprocessingCanvas" xmlns:mc="http://schemas.openxmlformats.org/markup-compatibility/2006" xmlns:o="urn:schemas-microsoft-com:office:office" xmlns:r="http://schemas.openxmlformats.org/officeDocument/2006/relationships" xmlns:m="http://schemas.openxmlformats.org/officeDocument/2006/math" xmlns:v="urn:schemas-microsoft-com:vml" xmlns:wp14="http://schemas.microsoft.com/office/word/2010/wordprocessingDrawing" xmlns:wp="http://schemas.openxmlformats.org/drawingml/2006/wordprocessingDrawing" xmlns:w10="urn:schemas-microsoft-com:office:word" xmlns:w="http://schemas.openxmlformats.org/wordprocessingml/2006/main" xmlns:w14="http://schemas.microsoft.com/office/word/2010/wordml" xmlns:wpg="http://schemas.microsoft.com/office/word/2010/wordprocessingGroup" xmlns:wpi="http://schemas.microsoft.com/office/word/2010/wordprocessingInk" xmlns:wne="http://schemas.microsoft.com/office/word/2006/wordml" xmlns:wps="http://schemas.microsoft.com/office/word/2010/wordprocessingShape" mc:Ignorable="w14 wp14"/>
+</file>
+
+<file path=word/glossary/fontTable.xml><?xml version="1.0" encoding="utf-8"?>
+<w:fonts xmlns:mc="http://schemas.openxmlformats.org/markup-compatibility/2006" xmlns:r="http://schemas.openxmlformats.org/officeDocument/2006/relationships" xmlns:w="http://schemas.openxmlformats.org/wordprocessingml/2006/main" xmlns:w14="http://schemas.microsoft.com/office/word/2010/wordml" mc:Ignorable="w14">
+  <w:font w:name="Calibri">
+    <w:panose1 w:val="020F0502020204030204"/>
+    <w:charset w:val="00"/>
+    <w:family w:val="swiss"/>
+    <w:pitch w:val="variable"/>
+    <w:sig w:usb0="E0002AFF" w:usb1="C000247B" w:usb2="00000009" w:usb3="00000000" w:csb0="000001FF" w:csb1="00000000"/>
+  </w:font>
+  <w:font w:name="Times New Roman">
+    <w:panose1 w:val="02020603050405020304"/>
+    <w:charset w:val="00"/>
+    <w:family w:val="roman"/>
+    <w:pitch w:val="variable"/>
+    <w:sig w:usb0="E0002EFF" w:usb1="C000785B" w:usb2="00000009" w:usb3="00000000" w:csb0="000001FF" w:csb1="00000000"/>
+  </w:font>
+  <w:font w:name="Cambria">
+    <w:panose1 w:val="02040503050406030204"/>
+    <w:charset w:val="00"/>
+    <w:family w:val="roman"/>
+    <w:pitch w:val="variable"/>
+    <w:sig w:usb0="E00002FF" w:usb1="400004FF" w:usb2="00000000" w:usb3="00000000" w:csb0="0000019F" w:csb1="00000000"/>
+  </w:font>
+  <w:font w:name="Tahoma">
+    <w:panose1 w:val="020B0604030504040204"/>
+    <w:charset w:val="00"/>
+    <w:family w:val="swiss"/>
+    <w:pitch w:val="variable"/>
+    <w:sig w:usb0="E1002EFF" w:usb1="C000605B" w:usb2="00000029" w:usb3="00000000" w:csb0="000101FF" w:csb1="00000000"/>
+  </w:font>
+  <w:font w:name="Wingdings">
+    <w:panose1 w:val="05000000000000000000"/>
+    <w:charset w:val="02"/>
+    <w:family w:val="auto"/>
+    <w:pitch w:val="variable"/>
+    <w:sig w:usb0="00000000" w:usb1="10000000" w:usb2="00000000" w:usb3="00000000" w:csb0="80000000" w:csb1="00000000"/>
+  </w:font>
+</w:fonts>
+</file>
+
+<file path=word/glossary/settings.xml><?xml version="1.0" encoding="utf-8"?>
+<w:settings xmlns:mc="http://schemas.openxmlformats.org/markup-compatibility/2006" xmlns:o="urn:schemas-microsoft-com:office:office" xmlns:r="http://schemas.openxmlformats.org/officeDocument/2006/relationships" xmlns:m="http://schemas.openxmlformats.org/officeDocument/2006/math" xmlns:v="urn:schemas-microsoft-com:vml" xmlns:w10="urn:schemas-microsoft-com:office:word" xmlns:w="http://schemas.openxmlformats.org/wordprocessingml/2006/main" xmlns:w14="http://schemas.microsoft.com/office/word/2010/wordml" xmlns:sl="http://schemas.openxmlformats.org/schemaLibrary/2006/main" mc:Ignorable="w14">
+  <w:view w:val="normal"/>
+  <w:defaultTabStop w:val="720"/>
+  <w:characterSpacingControl w:val="doNotCompress"/>
+  <w:compat>
+    <w:useFELayout/>
+    <w:compatSetting w:name="compatibilityMode" w:uri="http://schemas.microsoft.com/office/word" w:val="14"/>
+    <w:compatSetting w:name="overrideTableStyleFontSizeAndJustification" w:uri="http://schemas.microsoft.com/office/word" w:val="1"/>
+    <w:compatSetting w:name="enableOpenTypeFeatures" w:uri="http://schemas.microsoft.com/office/word" w:val="1"/>
+    <w:compatSetting w:name="doNotFlipMirrorIndents" w:uri="http://schemas.microsoft.com/office/word" w:val="1"/>
+  </w:compat>
+  <w:rsids>
+    <w:rsidRoot w:val="00F4203B"/>
+    <w:rsid w:val="00F4203B"/>
+  </w:rsids>
+  <m:mathPr>
+    <m:mathFont m:val="Cambria Math"/>
+    <m:brkBin m:val="before"/>
+    <m:brkBinSub m:val="--"/>
+    <m:smallFrac m:val="0"/>
+    <m:dispDef/>
+    <m:lMargin m:val="0"/>
+    <m:rMargin m:val="0"/>
+    <m:defJc m:val="centerGroup"/>
+    <m:wrapIndent m:val="1440"/>
+    <m:intLim m:val="subSup"/>
+    <m:naryLim m:val="undOvr"/>
+  </m:mathPr>
+  <w:themeFontLang w:val="en-US"/>
+  <w:clrSchemeMapping w:bg1="light1" w:t1="dark1" w:bg2="light2" w:t2="dark2" w:accent1="accent1" w:accent2="accent2" w:accent3="accent3" w:accent4="accent4" w:accent5="accent5" w:accent6="accent6" w:hyperlink="hyperlink" w:followedHyperlink="followedHyperlink"/>
+  <w:decimalSymbol w:val="."/>
+  <w:listSeparator w:val=","/>
+</w:settings>
+</file>
+
+<file path=word/glossary/styles.xml><?xml version="1.0" encoding="utf-8"?>
+<w:styles xmlns:mc="http://schemas.openxmlformats.org/markup-compatibility/2006" xmlns:r="http://schemas.openxmlformats.org/officeDocument/2006/relationships" xmlns:w="http://schemas.openxmlformats.org/wordprocessingml/2006/main" xmlns:w14="http://schemas.microsoft.com/office/word/2010/wordml" mc:Ignorable="w14">
+  <w:docDefaults>
+    <w:rPrDefault>
+      <w:rPr>
+        <w:rFonts w:asciiTheme="minorHAnsi" w:eastAsiaTheme="minorEastAsia" w:hAnsiTheme="minorHAnsi" w:cstheme="minorBidi"/>
         <w:sz w:val="22"/>
         <w:szCs w:val="22"/>
         <w:lang w:val="en-US" w:eastAsia="en-US" w:bidi="ar-SA"/>
@@ -5083,117 +6220,27 @@
     <w:semiHidden/>
     <w:unhideWhenUsed/>
   </w:style>
-  <w:style w:type="paragraph" w:styleId="BalloonText">
-    <w:name w:val="Balloon Text"/>
-    <w:basedOn w:val="Normal"/>
-    <w:link w:val="BalloonTextChar"/>
-    <w:uiPriority w:val="99"/>
-    <w:semiHidden/>
-    <w:unhideWhenUsed/>
-    <w:rsid w:val="000D1E0F"/>
-    <w:pPr>
-      <w:spacing w:after="0" w:line="240" w:lineRule="auto"/>
-    </w:pPr>
-    <w:rPr>
-      <w:rFonts w:ascii="Tahoma" w:hAnsi="Tahoma" w:cs="Tahoma"/>
-      <w:sz w:val="16"/>
-      <w:szCs w:val="16"/>
-    </w:rPr>
+  <w:style w:type="paragraph" w:customStyle="1" w:styleId="AC42F613DD15419BA5B3417D168434FA">
+    <w:name w:val="AC42F613DD15419BA5B3417D168434FA"/>
+    <w:rsid w:val="00F4203B"/>
   </w:style>
-  <w:style w:type="character" w:customStyle="1" w:styleId="BalloonTextChar">
-    <w:name w:val="Balloon Text Char"/>
-    <w:basedOn w:val="DefaultParagraphFont"/>
-    <w:link w:val="BalloonText"/>
-    <w:uiPriority w:val="99"/>
-    <w:semiHidden/>
-    <w:rsid w:val="000D1E0F"/>
-    <w:rPr>
-      <w:rFonts w:ascii="Tahoma" w:hAnsi="Tahoma" w:cs="Tahoma"/>
-      <w:sz w:val="16"/>
-      <w:szCs w:val="16"/>
-    </w:rPr>
+  <w:style w:type="paragraph" w:customStyle="1" w:styleId="B9FBBB682EA448F39849FFCE0B59B697">
+    <w:name w:val="B9FBBB682EA448F39849FFCE0B59B697"/>
+    <w:rsid w:val="00F4203B"/>
   </w:style>
-  <w:style w:type="paragraph" w:styleId="Header">
-    <w:name w:val="header"/>
-    <w:basedOn w:val="Normal"/>
-    <w:link w:val="HeaderChar"/>
-    <w:uiPriority w:val="99"/>
-    <w:unhideWhenUsed/>
-    <w:rsid w:val="00AE643F"/>
-    <w:pPr>
-      <w:tabs>
-        <w:tab w:val="center" w:pos="4680"/>
-        <w:tab w:val="right" w:pos="9360"/>
-      </w:tabs>
-      <w:spacing w:after="0" w:line="240" w:lineRule="auto"/>
-    </w:pPr>
-  </w:style>
-  <w:style w:type="character" w:customStyle="1" w:styleId="HeaderChar">
-    <w:name w:val="Header Char"/>
-    <w:basedOn w:val="DefaultParagraphFont"/>
-    <w:link w:val="Header"/>
-    <w:uiPriority w:val="99"/>
-    <w:rsid w:val="00AE643F"/>
-  </w:style>
-  <w:style w:type="paragraph" w:styleId="Footer">
-    <w:name w:val="footer"/>
-    <w:basedOn w:val="Normal"/>
-    <w:link w:val="FooterChar"/>
-    <w:uiPriority w:val="99"/>
-    <w:unhideWhenUsed/>
-    <w:rsid w:val="00AE643F"/>
-    <w:pPr>
-      <w:tabs>
-        <w:tab w:val="center" w:pos="4680"/>
-        <w:tab w:val="right" w:pos="9360"/>
-      </w:tabs>
-      <w:spacing w:after="0" w:line="240" w:lineRule="auto"/>
-    </w:pPr>
-  </w:style>
-  <w:style w:type="character" w:customStyle="1" w:styleId="FooterChar">
-    <w:name w:val="Footer Char"/>
-    <w:basedOn w:val="DefaultParagraphFont"/>
-    <w:link w:val="Footer"/>
-    <w:uiPriority w:val="99"/>
-    <w:rsid w:val="00AE643F"/>
-  </w:style>
-  <w:style w:type="paragraph" w:customStyle="1" w:styleId="DUAN">
-    <w:name w:val="DU AN @"/>
-    <w:basedOn w:val="Normal"/>
-    <w:link w:val="DUANChar"/>
-    <w:qFormat/>
-    <w:rsid w:val="005E7438"/>
-    <w:pPr>
-      <w:ind w:left="-720" w:right="-720"/>
-      <w:jc w:val="both"/>
-    </w:pPr>
-  </w:style>
-  <w:style w:type="character" w:styleId="Hyperlink">
-    <w:name w:val="Hyperlink"/>
-    <w:basedOn w:val="DefaultParagraphFont"/>
-    <w:uiPriority w:val="99"/>
-    <w:unhideWhenUsed/>
-    <w:rsid w:val="00B04ECA"/>
-    <w:rPr>
-      <w:color w:val="0000FF" w:themeColor="hyperlink"/>
-      <w:u w:val="single"/>
-    </w:rPr>
-  </w:style>
-  <w:style w:type="character" w:customStyle="1" w:styleId="DUANChar">
-    <w:name w:val="DU AN @ Char"/>
-    <w:basedOn w:val="DefaultParagraphFont"/>
-    <w:link w:val="DUAN"/>
-    <w:rsid w:val="005E7438"/>
+  <w:style w:type="paragraph" w:customStyle="1" w:styleId="133DEA1536B7481FAF75DD61E6BA9B21">
+    <w:name w:val="133DEA1536B7481FAF75DD61E6BA9B21"/>
+    <w:rsid w:val="00F4203B"/>
   </w:style>
 </w:styles>
 </file>
 
-<file path=word/stylesWithEffects.xml><?xml version="1.0" encoding="utf-8"?>
+<file path=word/glossary/stylesWithEffects.xml><?xml version="1.0" encoding="utf-8"?>
 <w:styles xmlns:wpc="http://schemas.microsoft.com/office/word/2010/wordprocessingCanvas" xmlns:mc="http://schemas.openxmlformats.org/markup-compatibility/2006" xmlns:o="urn:schemas-microsoft-com:office:office" xmlns:r="http://schemas.openxmlformats.org/officeDocument/2006/relationships" xmlns:m="http://schemas.openxmlformats.org/officeDocument/2006/math" xmlns:v="urn:schemas-microsoft-com:vml" xmlns:wp14="http://schemas.microsoft.com/office/word/2010/wordprocessingDrawing" xmlns:wp="http://schemas.openxmlformats.org/drawingml/2006/wordprocessingDrawing" xmlns:w10="urn:schemas-microsoft-com:office:word" xmlns:w="http://schemas.openxmlformats.org/wordprocessingml/2006/main" xmlns:w14="http://schemas.microsoft.com/office/word/2010/wordml" xmlns:wpg="http://schemas.microsoft.com/office/word/2010/wordprocessingGroup" xmlns:wpi="http://schemas.microsoft.com/office/word/2010/wordprocessingInk" xmlns:wne="http://schemas.microsoft.com/office/word/2006/wordml" xmlns:wps="http://schemas.microsoft.com/office/word/2010/wordprocessingShape" mc:Ignorable="w14 wp14">
   <w:docDefaults>
     <w:rPrDefault>
       <w:rPr>
-        <w:rFonts w:asciiTheme="minorHAnsi" w:eastAsiaTheme="minorHAnsi" w:hAnsiTheme="minorHAnsi" w:cstheme="minorBidi"/>
+        <w:rFonts w:asciiTheme="minorHAnsi" w:eastAsiaTheme="minorEastAsia" w:hAnsiTheme="minorHAnsi" w:cstheme="minorBidi"/>
         <w:sz w:val="22"/>
         <w:szCs w:val="22"/>
         <w:lang w:val="en-US" w:eastAsia="en-US" w:bidi="ar-SA"/>
@@ -5375,109 +6422,26 @@
     <w:semiHidden/>
     <w:unhideWhenUsed/>
   </w:style>
-  <w:style w:type="paragraph" w:styleId="BalloonText">
-    <w:name w:val="Balloon Text"/>
-    <w:basedOn w:val="Normal"/>
-    <w:link w:val="BalloonTextChar"/>
-    <w:uiPriority w:val="99"/>
-    <w:semiHidden/>
-    <w:unhideWhenUsed/>
-    <w:rsid w:val="000D1E0F"/>
-    <w:pPr>
-      <w:spacing w:after="0" w:line="240" w:lineRule="auto"/>
-    </w:pPr>
-    <w:rPr>
-      <w:rFonts w:ascii="Tahoma" w:hAnsi="Tahoma" w:cs="Tahoma"/>
-      <w:sz w:val="16"/>
-      <w:szCs w:val="16"/>
-    </w:rPr>
+  <w:style w:type="paragraph" w:customStyle="1" w:styleId="AC42F613DD15419BA5B3417D168434FA">
+    <w:name w:val="AC42F613DD15419BA5B3417D168434FA"/>
+    <w:rsid w:val="00F4203B"/>
   </w:style>
-  <w:style w:type="character" w:customStyle="1" w:styleId="BalloonTextChar">
-    <w:name w:val="Balloon Text Char"/>
-    <w:basedOn w:val="DefaultParagraphFont"/>
-    <w:link w:val="BalloonText"/>
-    <w:uiPriority w:val="99"/>
-    <w:semiHidden/>
-    <w:rsid w:val="000D1E0F"/>
-    <w:rPr>
-      <w:rFonts w:ascii="Tahoma" w:hAnsi="Tahoma" w:cs="Tahoma"/>
-      <w:sz w:val="16"/>
-      <w:szCs w:val="16"/>
-    </w:rPr>
+  <w:style w:type="paragraph" w:customStyle="1" w:styleId="B9FBBB682EA448F39849FFCE0B59B697">
+    <w:name w:val="B9FBBB682EA448F39849FFCE0B59B697"/>
+    <w:rsid w:val="00F4203B"/>
   </w:style>
-  <w:style w:type="paragraph" w:styleId="Header">
-    <w:name w:val="header"/>
-    <w:basedOn w:val="Normal"/>
-    <w:link w:val="HeaderChar"/>
-    <w:uiPriority w:val="99"/>
-    <w:unhideWhenUsed/>
-    <w:rsid w:val="00AE643F"/>
-    <w:pPr>
-      <w:tabs>
-        <w:tab w:val="center" w:pos="4680"/>
-        <w:tab w:val="right" w:pos="9360"/>
-      </w:tabs>
-      <w:spacing w:after="0" w:line="240" w:lineRule="auto"/>
-    </w:pPr>
-  </w:style>
-  <w:style w:type="character" w:customStyle="1" w:styleId="HeaderChar">
-    <w:name w:val="Header Char"/>
-    <w:basedOn w:val="DefaultParagraphFont"/>
-    <w:link w:val="Header"/>
-    <w:uiPriority w:val="99"/>
-    <w:rsid w:val="00AE643F"/>
-  </w:style>
-  <w:style w:type="paragraph" w:styleId="Footer">
-    <w:name w:val="footer"/>
-    <w:basedOn w:val="Normal"/>
-    <w:link w:val="FooterChar"/>
-    <w:uiPriority w:val="99"/>
-    <w:unhideWhenUsed/>
-    <w:rsid w:val="00AE643F"/>
-    <w:pPr>
-      <w:tabs>
-        <w:tab w:val="center" w:pos="4680"/>
-        <w:tab w:val="right" w:pos="9360"/>
-      </w:tabs>
-      <w:spacing w:after="0" w:line="240" w:lineRule="auto"/>
-    </w:pPr>
-  </w:style>
-  <w:style w:type="character" w:customStyle="1" w:styleId="FooterChar">
-    <w:name w:val="Footer Char"/>
-    <w:basedOn w:val="DefaultParagraphFont"/>
-    <w:link w:val="Footer"/>
-    <w:uiPriority w:val="99"/>
-    <w:rsid w:val="00AE643F"/>
-  </w:style>
-  <w:style w:type="paragraph" w:customStyle="1" w:styleId="DUAN">
-    <w:name w:val="DU AN @"/>
-    <w:basedOn w:val="Normal"/>
-    <w:link w:val="DUANChar"/>
-    <w:qFormat/>
-    <w:rsid w:val="005E7438"/>
-    <w:pPr>
-      <w:ind w:left="-720" w:right="-720"/>
-      <w:jc w:val="both"/>
-    </w:pPr>
-  </w:style>
-  <w:style w:type="character" w:styleId="Hyperlink">
-    <w:name w:val="Hyperlink"/>
-    <w:basedOn w:val="DefaultParagraphFont"/>
-    <w:uiPriority w:val="99"/>
-    <w:unhideWhenUsed/>
-    <w:rsid w:val="00B04ECA"/>
-    <w:rPr>
-      <w:color w:val="0000FF" w:themeColor="hyperlink"/>
-      <w:u w:val="single"/>
-    </w:rPr>
-  </w:style>
-  <w:style w:type="character" w:customStyle="1" w:styleId="DUANChar">
-    <w:name w:val="DU AN @ Char"/>
-    <w:basedOn w:val="DefaultParagraphFont"/>
-    <w:link w:val="DUAN"/>
-    <w:rsid w:val="005E7438"/>
+  <w:style w:type="paragraph" w:customStyle="1" w:styleId="133DEA1536B7481FAF75DD61E6BA9B21">
+    <w:name w:val="133DEA1536B7481FAF75DD61E6BA9B21"/>
+    <w:rsid w:val="00F4203B"/>
   </w:style>
 </w:styles>
+</file>
+
+<file path=word/glossary/webSettings.xml><?xml version="1.0" encoding="utf-8"?>
+<w:webSettings xmlns:mc="http://schemas.openxmlformats.org/markup-compatibility/2006" xmlns:r="http://schemas.openxmlformats.org/officeDocument/2006/relationships" xmlns:w="http://schemas.openxmlformats.org/wordprocessingml/2006/main" xmlns:w14="http://schemas.microsoft.com/office/word/2010/wordml" mc:Ignorable="w14">
+  <w:optimizeForBrowser/>
+  <w:allowPNG/>
+</w:webSettings>
 </file>
 
 <file path=word/theme/theme1.xml><?xml version="1.0" encoding="utf-8"?>
@@ -5763,4 +6727,16 @@
   <a:objectDefaults/>
   <a:extraClrSchemeLst/>
 </a:theme>
+</file>
+
+<file path=customXml/item1.xml><?xml version="1.0" encoding="utf-8"?>
+<b:Sources xmlns:b="http://schemas.openxmlformats.org/officeDocument/2006/bibliography" xmlns="http://schemas.openxmlformats.org/officeDocument/2006/bibliography" SelectedStyle="\APA.XSL" StyleName="APA"/>
+</file>
+
+<file path=customXml/itemProps1.xml><?xml version="1.0" encoding="utf-8"?>
+<ds:datastoreItem xmlns:ds="http://schemas.openxmlformats.org/officeDocument/2006/customXml" ds:itemID="{468A001E-7C41-4997-A165-415DFE3CD9D0}">
+  <ds:schemaRefs>
+    <ds:schemaRef ds:uri="http://schemas.openxmlformats.org/officeDocument/2006/bibliography"/>
+  </ds:schemaRefs>
+</ds:datastoreItem>
 </file>
</xml_diff>

<commit_message>
Hoàn thiện file docx
</commit_message>
<xml_diff>
--- a/01-Document/Báocáo.docx
+++ b/01-Document/Báocáo.docx
@@ -2233,8 +2233,6 @@
           <w:szCs w:val="32"/>
         </w:rPr>
       </w:pPr>
-      <w:bookmarkStart w:id="3" w:name="_GoBack"/>
-      <w:bookmarkEnd w:id="3"/>
     </w:p>
     <w:p>
       <w:pPr>
@@ -2266,7 +2264,7 @@
           <w:szCs w:val="44"/>
         </w:rPr>
       </w:pPr>
-      <w:bookmarkStart w:id="4" w:name="_Toc489744679"/>
+      <w:bookmarkStart w:id="3" w:name="_Toc489744679"/>
       <w:r>
         <w:rPr>
           <w:rFonts w:ascii="Times New Roman" w:hAnsi="Times New Roman" w:cs="Times New Roman"/>
@@ -2286,7 +2284,7 @@
         </w:rPr>
         <w:t>Nội dung chính</w:t>
       </w:r>
-      <w:bookmarkEnd w:id="4"/>
+      <w:bookmarkEnd w:id="3"/>
     </w:p>
     <w:p>
       <w:pPr>
@@ -2300,7 +2298,7 @@
           <w:szCs w:val="32"/>
         </w:rPr>
       </w:pPr>
-      <w:bookmarkStart w:id="5" w:name="_Toc489744680"/>
+      <w:bookmarkStart w:id="4" w:name="_Toc489744680"/>
       <w:r>
         <w:rPr>
           <w:rFonts w:ascii="Times New Roman" w:hAnsi="Times New Roman" w:cs="Times New Roman"/>
@@ -2321,7 +2319,7 @@
         </w:rPr>
         <w:t>Mô tả dự án</w:t>
       </w:r>
-      <w:bookmarkEnd w:id="5"/>
+      <w:bookmarkEnd w:id="4"/>
     </w:p>
     <w:p>
       <w:pPr>
@@ -2363,7 +2361,7 @@
           <w:szCs w:val="32"/>
         </w:rPr>
       </w:pPr>
-      <w:bookmarkStart w:id="6" w:name="_Toc489744681"/>
+      <w:bookmarkStart w:id="5" w:name="_Toc489744681"/>
       <w:r>
         <w:rPr>
           <w:rFonts w:ascii="Times New Roman" w:hAnsi="Times New Roman" w:cs="Times New Roman"/>
@@ -2384,7 +2382,7 @@
         </w:rPr>
         <w:t>Lý do chọn đề tài</w:t>
       </w:r>
-      <w:bookmarkEnd w:id="6"/>
+      <w:bookmarkEnd w:id="5"/>
     </w:p>
     <w:p>
       <w:pPr>
@@ -2429,7 +2427,7 @@
           <w:szCs w:val="32"/>
         </w:rPr>
       </w:pPr>
-      <w:bookmarkStart w:id="7" w:name="_Toc489744682"/>
+      <w:bookmarkStart w:id="6" w:name="_Toc489744682"/>
       <w:r>
         <w:rPr>
           <w:rFonts w:ascii="Times New Roman" w:hAnsi="Times New Roman" w:cs="Times New Roman"/>
@@ -2450,7 +2448,7 @@
         </w:rPr>
         <w:t>Công nghệ sử dụng</w:t>
       </w:r>
-      <w:bookmarkEnd w:id="7"/>
+      <w:bookmarkEnd w:id="6"/>
     </w:p>
     <w:p>
       <w:pPr>
@@ -2519,7 +2517,7 @@
           <w:szCs w:val="32"/>
         </w:rPr>
       </w:pPr>
-      <w:bookmarkStart w:id="8" w:name="_Toc489744683"/>
+      <w:bookmarkStart w:id="7" w:name="_Toc489744683"/>
       <w:r>
         <w:rPr>
           <w:rFonts w:ascii="Times New Roman" w:hAnsi="Times New Roman" w:cs="Times New Roman"/>
@@ -2540,7 +2538,7 @@
         </w:rPr>
         <w:t>Đặc điểm nổi bật</w:t>
       </w:r>
-      <w:bookmarkEnd w:id="8"/>
+      <w:bookmarkEnd w:id="7"/>
     </w:p>
     <w:p>
       <w:pPr>
@@ -2647,7 +2645,7 @@
           <w:szCs w:val="32"/>
         </w:rPr>
       </w:pPr>
-      <w:bookmarkStart w:id="9" w:name="_Toc489744684"/>
+      <w:bookmarkStart w:id="8" w:name="_Toc489744684"/>
       <w:r>
         <w:rPr>
           <w:rFonts w:ascii="Times New Roman" w:hAnsi="Times New Roman" w:cs="Times New Roman"/>
@@ -2668,7 +2666,7 @@
         </w:rPr>
         <w:t>Đối tượng hướng đến</w:t>
       </w:r>
-      <w:bookmarkEnd w:id="9"/>
+      <w:bookmarkEnd w:id="8"/>
     </w:p>
     <w:p>
       <w:pPr>
@@ -2714,7 +2712,7 @@
           <w:szCs w:val="44"/>
         </w:rPr>
       </w:pPr>
-      <w:bookmarkStart w:id="10" w:name="_Toc489744685"/>
+      <w:bookmarkStart w:id="9" w:name="_Toc489744685"/>
       <w:r>
         <w:rPr>
           <w:rFonts w:ascii="Times New Roman" w:hAnsi="Times New Roman" w:cs="Times New Roman"/>
@@ -2733,7 +2731,7 @@
         </w:rPr>
         <w:t>Lập kế hoạch</w:t>
       </w:r>
-      <w:bookmarkEnd w:id="10"/>
+      <w:bookmarkEnd w:id="9"/>
     </w:p>
     <w:p>
       <w:pPr>
@@ -2749,7 +2747,7 @@
           <w:szCs w:val="32"/>
         </w:rPr>
       </w:pPr>
-      <w:bookmarkStart w:id="11" w:name="_Toc489744686"/>
+      <w:bookmarkStart w:id="10" w:name="_Toc489744686"/>
       <w:r>
         <w:rPr>
           <w:rFonts w:ascii="Times New Roman" w:hAnsi="Times New Roman" w:cs="Times New Roman"/>
@@ -2772,7 +2770,7 @@
           <w:sz w:val="28"/>
           <w:szCs w:val="28"/>
         </w:rPr>
-        <w:t>-Developer:                        Nguyễn văn quang</w:t>
+        <w:t xml:space="preserve">-Developer:                     </w:t>
       </w:r>
       <w:r>
         <w:rPr>
@@ -2780,8 +2778,7 @@
           <w:sz w:val="28"/>
           <w:szCs w:val="28"/>
         </w:rPr>
-        <w:br/>
-        <w:t>-Backend:                           Nguyễn thành lũy</w:t>
+        <w:t xml:space="preserve">  </w:t>
       </w:r>
       <w:r>
         <w:rPr>
@@ -2789,9 +2786,60 @@
           <w:sz w:val="28"/>
           <w:szCs w:val="28"/>
         </w:rPr>
+        <w:t xml:space="preserve">   Nguyễn văn quang</w:t>
+      </w:r>
+      <w:r>
+        <w:rPr>
+          <w:rFonts w:ascii="Times New Roman" w:hAnsi="Times New Roman" w:cs="Times New Roman"/>
+          <w:sz w:val="28"/>
+          <w:szCs w:val="28"/>
+        </w:rPr>
         <w:br/>
-        <w:t>-Thiết kế dữ liệu,file docx: Tạ thành đạt</w:t>
-      </w:r>
+        <w:t xml:space="preserve">-Backend:                          </w:t>
+      </w:r>
+      <w:r>
+        <w:rPr>
+          <w:rFonts w:ascii="Times New Roman" w:hAnsi="Times New Roman" w:cs="Times New Roman"/>
+          <w:sz w:val="28"/>
+          <w:szCs w:val="28"/>
+        </w:rPr>
+        <w:t xml:space="preserve">  </w:t>
+      </w:r>
+      <w:r>
+        <w:rPr>
+          <w:rFonts w:ascii="Times New Roman" w:hAnsi="Times New Roman" w:cs="Times New Roman"/>
+          <w:sz w:val="28"/>
+          <w:szCs w:val="28"/>
+        </w:rPr>
+        <w:t xml:space="preserve"> Nguyễn thành lũy</w:t>
+      </w:r>
+      <w:r>
+        <w:rPr>
+          <w:rFonts w:ascii="Times New Roman" w:hAnsi="Times New Roman" w:cs="Times New Roman"/>
+          <w:sz w:val="28"/>
+          <w:szCs w:val="28"/>
+        </w:rPr>
+        <w:br/>
+        <w:t xml:space="preserve">-Thiết kế dữ liệu,file docx: </w:t>
+      </w:r>
+      <w:r>
+        <w:rPr>
+          <w:rFonts w:ascii="Times New Roman" w:hAnsi="Times New Roman" w:cs="Times New Roman"/>
+          <w:sz w:val="28"/>
+          <w:szCs w:val="28"/>
+        </w:rPr>
+        <w:t xml:space="preserve"> </w:t>
+      </w:r>
+      <w:r>
+        <w:rPr>
+          <w:rFonts w:ascii="Times New Roman" w:hAnsi="Times New Roman" w:cs="Times New Roman"/>
+          <w:sz w:val="28"/>
+          <w:szCs w:val="28"/>
+        </w:rPr>
+        <w:t>Tạ thành đạt</w:t>
+      </w:r>
+      <w:bookmarkStart w:id="11" w:name="_GoBack"/>
+      <w:bookmarkEnd w:id="10"/>
       <w:bookmarkEnd w:id="11"/>
     </w:p>
     <w:p>
@@ -6592,7 +6640,7 @@
           <w:rPr>
             <w:noProof/>
           </w:rPr>
-          <w:t>3</w:t>
+          <w:t>5</w:t>
         </w:r>
         <w:r>
           <w:rPr>
@@ -8400,7 +8448,7 @@
 </file>
 
 <file path=customXml/itemProps1.xml><?xml version="1.0" encoding="utf-8"?>
-<ds:datastoreItem xmlns:ds="http://schemas.openxmlformats.org/officeDocument/2006/customXml" ds:itemID="{CFC0A19C-0E27-42B5-8EA0-738F1D73776A}">
+<ds:datastoreItem xmlns:ds="http://schemas.openxmlformats.org/officeDocument/2006/customXml" ds:itemID="{E167F963-CE51-4986-88B2-5E2569EED236}">
   <ds:schemaRefs>
     <ds:schemaRef ds:uri="http://schemas.openxmlformats.org/officeDocument/2006/bibliography"/>
   </ds:schemaRefs>

</xml_diff>